<commit_message>
Alterações no Contrato VIP prontas.
</commit_message>
<xml_diff>
--- a/Unique/Alterações/Contrato VIP.docx
+++ b/Unique/Alterações/Contrato VIP.docx
@@ -1,6 +1,6 @@
 
 <file path=word/document.xml><?xml version="1.0" encoding="utf-8"?>
-<w:document xmlns:wpc="http://schemas.microsoft.com/office/word/2010/wordprocessingCanvas" xmlns:cx="http://schemas.microsoft.com/office/drawing/2014/chartex" xmlns:cx1="http://schemas.microsoft.com/office/drawing/2015/9/8/chartex" xmlns:cx2="http://schemas.microsoft.com/office/drawing/2015/10/21/chartex" xmlns:cx3="http://schemas.microsoft.com/office/drawing/2016/5/9/chartex" xmlns:cx4="http://schemas.microsoft.com/office/drawing/2016/5/10/chartex" xmlns:cx5="http://schemas.microsoft.com/office/drawing/2016/5/11/chartex" xmlns:cx6="http://schemas.microsoft.com/office/drawing/2016/5/12/chartex" xmlns:cx7="http://schemas.microsoft.com/office/drawing/2016/5/13/chartex" xmlns:cx8="http://schemas.microsoft.com/office/drawing/2016/5/14/chartex" xmlns:mc="http://schemas.openxmlformats.org/markup-compatibility/2006" xmlns:aink="http://schemas.microsoft.com/office/drawing/2016/ink" xmlns:am3d="http://schemas.microsoft.com/office/drawing/2017/model3d" xmlns:o="urn:schemas-microsoft-com:office:office" xmlns:r="http://schemas.openxmlformats.org/officeDocument/2006/relationships" xmlns:m="http://schemas.openxmlformats.org/officeDocument/2006/math" xmlns:v="urn:schemas-microsoft-com:vml" xmlns:wp14="http://schemas.microsoft.com/office/word/2010/wordprocessingDrawing" xmlns:wp="http://schemas.openxmlformats.org/drawingml/2006/wordprocessingDrawing" xmlns:w10="urn:schemas-microsoft-com:office:word" xmlns:w="http://schemas.openxmlformats.org/wordprocessingml/2006/main" xmlns:w14="http://schemas.microsoft.com/office/word/2010/wordml" xmlns:w15="http://schemas.microsoft.com/office/word/2012/wordml" xmlns:w16cid="http://schemas.microsoft.com/office/word/2016/wordml/cid" xmlns:w16se="http://schemas.microsoft.com/office/word/2015/wordml/symex" xmlns:wpg="http://schemas.microsoft.com/office/word/2010/wordprocessingGroup" xmlns:wpi="http://schemas.microsoft.com/office/word/2010/wordprocessingInk" xmlns:wne="http://schemas.microsoft.com/office/word/2006/wordml" xmlns:wps="http://schemas.microsoft.com/office/word/2010/wordprocessingShape" mc:Ignorable="w14 w15 w16se w16cid wp14">
+<w:document xmlns:wpc="http://schemas.microsoft.com/office/word/2010/wordprocessingCanvas" xmlns:mc="http://schemas.openxmlformats.org/markup-compatibility/2006" xmlns:o="urn:schemas-microsoft-com:office:office" xmlns:r="http://schemas.openxmlformats.org/officeDocument/2006/relationships" xmlns:m="http://schemas.openxmlformats.org/officeDocument/2006/math" xmlns:v="urn:schemas-microsoft-com:vml" xmlns:wp14="http://schemas.microsoft.com/office/word/2010/wordprocessingDrawing" xmlns:wp="http://schemas.openxmlformats.org/drawingml/2006/wordprocessingDrawing" xmlns:w10="urn:schemas-microsoft-com:office:word" xmlns:w="http://schemas.openxmlformats.org/wordprocessingml/2006/main" xmlns:w14="http://schemas.microsoft.com/office/word/2010/wordml" xmlns:w15="http://schemas.microsoft.com/office/word/2012/wordml" xmlns:wpg="http://schemas.microsoft.com/office/word/2010/wordprocessingGroup" xmlns:wpi="http://schemas.microsoft.com/office/word/2010/wordprocessingInk" xmlns:wne="http://schemas.microsoft.com/office/word/2006/wordml" xmlns:wps="http://schemas.microsoft.com/office/word/2010/wordprocessingShape" mc:Ignorable="w14 w15 wp14">
   <w:body>
     <w:tbl>
       <w:tblPr>
@@ -895,6 +895,7 @@
         <w:rPr>
           <w:rFonts w:ascii="Arial" w:hAnsi="Arial" w:cs="Arial"/>
           <w:b/>
+          <w:color w:val="FF0000"/>
           <w:sz w:val="17"/>
           <w:szCs w:val="17"/>
         </w:rPr>
@@ -903,19 +904,11 @@
         <w:rPr>
           <w:rFonts w:ascii="Arial" w:hAnsi="Arial" w:cs="Arial"/>
           <w:b/>
-          <w:sz w:val="17"/>
-          <w:szCs w:val="17"/>
-        </w:rPr>
-        <w:t>Contrato de prestação de serviços</w:t>
-      </w:r>
-      <w:r>
-        <w:rPr>
-          <w:rFonts w:ascii="Arial" w:hAnsi="Arial" w:cs="Arial"/>
-          <w:b/>
-          <w:sz w:val="17"/>
-          <w:szCs w:val="17"/>
-        </w:rPr>
-        <w:t>:</w:t>
+          <w:color w:val="FF0000"/>
+          <w:sz w:val="17"/>
+          <w:szCs w:val="17"/>
+        </w:rPr>
+        <w:t>Contrato de prestação de serviços:</w:t>
       </w:r>
     </w:p>
     <w:p>
@@ -926,6 +919,7 @@
         <w:rPr>
           <w:rFonts w:ascii="Arial" w:hAnsi="Arial" w:cs="Arial"/>
           <w:b/>
+          <w:color w:val="FF0000"/>
           <w:sz w:val="17"/>
           <w:szCs w:val="17"/>
         </w:rPr>
@@ -937,25 +931,19 @@
         <w:ind w:right="397"/>
         <w:rPr>
           <w:rFonts w:ascii="Arial" w:hAnsi="Arial" w:cs="Arial"/>
-          <w:sz w:val="17"/>
-          <w:szCs w:val="17"/>
-        </w:rPr>
-      </w:pPr>
-      <w:r>
-        <w:rPr>
-          <w:rFonts w:ascii="Arial" w:hAnsi="Arial" w:cs="Arial"/>
-          <w:sz w:val="17"/>
-          <w:szCs w:val="17"/>
-        </w:rPr>
-        <w:t>Esse contrato</w:t>
-      </w:r>
-      <w:r>
-        <w:rPr>
-          <w:rFonts w:ascii="Arial" w:hAnsi="Arial" w:cs="Arial"/>
-          <w:sz w:val="17"/>
-          <w:szCs w:val="17"/>
-        </w:rPr>
-        <w:t xml:space="preserve"> destina-se a prestação de serviços de aulas de inglês. </w:t>
+          <w:color w:val="FF0000"/>
+          <w:sz w:val="17"/>
+          <w:szCs w:val="17"/>
+        </w:rPr>
+      </w:pPr>
+      <w:r>
+        <w:rPr>
+          <w:rFonts w:ascii="Arial" w:hAnsi="Arial" w:cs="Arial"/>
+          <w:color w:val="FF0000"/>
+          <w:sz w:val="17"/>
+          <w:szCs w:val="17"/>
+        </w:rPr>
+        <w:t xml:space="preserve">Esse contrato destina-se a prestação de serviços de aulas de inglês. </w:t>
       </w:r>
     </w:p>
     <w:p>
@@ -968,13 +956,15 @@
         <w:jc w:val="both"/>
         <w:rPr>
           <w:rFonts w:ascii="Arial" w:hAnsi="Arial" w:cs="Arial"/>
-          <w:sz w:val="17"/>
-          <w:szCs w:val="17"/>
-        </w:rPr>
-      </w:pPr>
-      <w:r>
-        <w:rPr>
-          <w:rFonts w:ascii="Arial" w:hAnsi="Arial" w:cs="Arial"/>
+          <w:color w:val="FF0000"/>
+          <w:sz w:val="17"/>
+          <w:szCs w:val="17"/>
+        </w:rPr>
+      </w:pPr>
+      <w:r>
+        <w:rPr>
+          <w:rFonts w:ascii="Arial" w:hAnsi="Arial" w:cs="Arial"/>
+          <w:color w:val="FF0000"/>
           <w:sz w:val="17"/>
           <w:szCs w:val="17"/>
         </w:rPr>
@@ -991,46 +981,25 @@
         <w:jc w:val="both"/>
         <w:rPr>
           <w:rFonts w:ascii="Arial" w:hAnsi="Arial" w:cs="Arial"/>
-          <w:sz w:val="17"/>
-          <w:szCs w:val="17"/>
-        </w:rPr>
-      </w:pPr>
-      <w:r>
-        <w:rPr>
-          <w:rFonts w:ascii="Arial" w:hAnsi="Arial" w:cs="Arial"/>
-          <w:sz w:val="17"/>
-          <w:szCs w:val="17"/>
-        </w:rPr>
-        <w:t>1</w:t>
-      </w:r>
-      <w:r>
-        <w:rPr>
-          <w:rFonts w:ascii="Arial" w:hAnsi="Arial" w:cs="Arial"/>
-          <w:sz w:val="17"/>
-          <w:szCs w:val="17"/>
-        </w:rPr>
-        <w:t>.</w:t>
-      </w:r>
-      <w:r>
-        <w:rPr>
-          <w:rFonts w:ascii="Arial" w:hAnsi="Arial" w:cs="Arial"/>
-          <w:sz w:val="17"/>
-          <w:szCs w:val="17"/>
-        </w:rPr>
-        <w:t xml:space="preserve"> A carga horária </w:t>
-      </w:r>
-      <w:r>
-        <w:rPr>
-          <w:rFonts w:ascii="Arial" w:hAnsi="Arial" w:cs="Arial"/>
-          <w:sz w:val="17"/>
-          <w:szCs w:val="17"/>
-        </w:rPr>
-        <w:t xml:space="preserve">oferecida </w:t>
+          <w:color w:val="FF0000"/>
+          <w:sz w:val="17"/>
+          <w:szCs w:val="17"/>
+        </w:rPr>
+      </w:pPr>
+      <w:r>
+        <w:rPr>
+          <w:rFonts w:ascii="Arial" w:hAnsi="Arial" w:cs="Arial"/>
+          <w:color w:val="FF0000"/>
+          <w:sz w:val="17"/>
+          <w:szCs w:val="17"/>
+        </w:rPr>
+        <w:t xml:space="preserve">1. A carga horária oferecida </w:t>
       </w:r>
       <w:proofErr w:type="spellStart"/>
       <w:r>
         <w:rPr>
           <w:rFonts w:ascii="Arial" w:hAnsi="Arial" w:cs="Arial"/>
+          <w:color w:val="FF0000"/>
           <w:sz w:val="17"/>
           <w:szCs w:val="17"/>
         </w:rPr>
@@ -1040,66 +1009,11 @@
       <w:r>
         <w:rPr>
           <w:rFonts w:ascii="Arial" w:hAnsi="Arial" w:cs="Arial"/>
-          <w:sz w:val="17"/>
-          <w:szCs w:val="17"/>
-        </w:rPr>
-        <w:t xml:space="preserve"> contrato</w:t>
-      </w:r>
-      <w:r>
-        <w:rPr>
-          <w:rFonts w:ascii="Arial" w:hAnsi="Arial" w:cs="Arial"/>
-          <w:sz w:val="17"/>
-          <w:szCs w:val="17"/>
-        </w:rPr>
-        <w:t xml:space="preserve"> </w:t>
-      </w:r>
-      <w:r>
-        <w:rPr>
-          <w:rFonts w:ascii="Arial" w:hAnsi="Arial" w:cs="Arial"/>
-          <w:sz w:val="17"/>
-          <w:szCs w:val="17"/>
-        </w:rPr>
-        <w:t>será de no mínimo</w:t>
-      </w:r>
-      <w:r>
-        <w:rPr>
-          <w:rFonts w:ascii="Arial" w:hAnsi="Arial" w:cs="Arial"/>
-          <w:sz w:val="17"/>
-          <w:szCs w:val="17"/>
-        </w:rPr>
-        <w:t xml:space="preserve"> </w:t>
-      </w:r>
-      <w:r>
-        <w:rPr>
-          <w:rFonts w:ascii="Arial" w:hAnsi="Arial" w:cs="Arial"/>
-          <w:sz w:val="17"/>
-          <w:szCs w:val="17"/>
-        </w:rPr>
-        <w:t>___</w:t>
-      </w:r>
-      <w:r>
-        <w:rPr>
-          <w:rFonts w:ascii="Arial" w:hAnsi="Arial" w:cs="Arial"/>
-          <w:sz w:val="17"/>
-          <w:szCs w:val="17"/>
-        </w:rPr>
-        <w:t xml:space="preserve"> horas e no máximo </w:t>
-      </w:r>
-      <w:r>
-        <w:rPr>
-          <w:rFonts w:ascii="Arial" w:hAnsi="Arial" w:cs="Arial"/>
-          <w:sz w:val="17"/>
-          <w:szCs w:val="17"/>
-        </w:rPr>
-        <w:t>__</w:t>
-      </w:r>
-      <w:r>
-        <w:rPr>
-          <w:rFonts w:ascii="Arial" w:hAnsi="Arial" w:cs="Arial"/>
-          <w:sz w:val="17"/>
-          <w:szCs w:val="17"/>
-        </w:rPr>
-        <w:t xml:space="preserve"> horas por ano. </w:t>
+          <w:color w:val="FF0000"/>
+          <w:sz w:val="17"/>
+          <w:szCs w:val="17"/>
+        </w:rPr>
+        <w:t xml:space="preserve"> contrato será de no mínimo ___ horas e no máximo __ horas por ano. </w:t>
       </w:r>
     </w:p>
     <w:p>
@@ -1112,13 +1026,15 @@
         <w:jc w:val="both"/>
         <w:rPr>
           <w:rFonts w:ascii="Arial" w:hAnsi="Arial" w:cs="Arial"/>
-          <w:sz w:val="17"/>
-          <w:szCs w:val="17"/>
-        </w:rPr>
-      </w:pPr>
-      <w:r>
-        <w:rPr>
-          <w:rFonts w:ascii="Arial" w:hAnsi="Arial" w:cs="Arial"/>
+          <w:color w:val="FF0000"/>
+          <w:sz w:val="17"/>
+          <w:szCs w:val="17"/>
+        </w:rPr>
+      </w:pPr>
+      <w:r>
+        <w:rPr>
+          <w:rFonts w:ascii="Arial" w:hAnsi="Arial" w:cs="Arial"/>
+          <w:color w:val="FF0000"/>
           <w:sz w:val="17"/>
           <w:szCs w:val="17"/>
         </w:rPr>
@@ -1127,6 +1043,7 @@
       <w:r>
         <w:rPr>
           <w:rFonts w:ascii="Arial" w:hAnsi="Arial" w:cs="Arial"/>
+          <w:color w:val="FF0000"/>
           <w:sz w:val="17"/>
           <w:szCs w:val="17"/>
         </w:rPr>
@@ -1135,6 +1052,7 @@
       <w:r>
         <w:rPr>
           <w:rFonts w:ascii="Arial" w:hAnsi="Arial" w:cs="Arial"/>
+          <w:color w:val="FF0000"/>
           <w:sz w:val="17"/>
           <w:szCs w:val="17"/>
         </w:rPr>
@@ -1143,6 +1061,7 @@
       <w:r>
         <w:rPr>
           <w:rFonts w:ascii="Arial" w:hAnsi="Arial" w:cs="Arial"/>
+          <w:color w:val="FF0000"/>
           <w:sz w:val="17"/>
           <w:szCs w:val="17"/>
         </w:rPr>
@@ -1151,6 +1070,7 @@
       <w:r>
         <w:rPr>
           <w:rFonts w:ascii="Arial" w:hAnsi="Arial" w:cs="Arial"/>
+          <w:color w:val="FF0000"/>
           <w:sz w:val="17"/>
           <w:szCs w:val="17"/>
         </w:rPr>
@@ -1159,6 +1079,7 @@
       <w:r>
         <w:rPr>
           <w:rFonts w:ascii="Arial" w:hAnsi="Arial" w:cs="Arial"/>
+          <w:color w:val="FF0000"/>
           <w:sz w:val="17"/>
           <w:szCs w:val="17"/>
         </w:rPr>
@@ -1167,6 +1088,7 @@
       <w:r>
         <w:rPr>
           <w:rFonts w:ascii="Arial" w:hAnsi="Arial" w:cs="Arial"/>
+          <w:color w:val="FF0000"/>
           <w:sz w:val="17"/>
           <w:szCs w:val="17"/>
         </w:rPr>
@@ -1175,6 +1097,7 @@
       <w:r>
         <w:rPr>
           <w:rFonts w:ascii="Arial" w:hAnsi="Arial" w:cs="Arial"/>
+          <w:color w:val="FF0000"/>
           <w:sz w:val="17"/>
           <w:szCs w:val="17"/>
         </w:rPr>
@@ -1183,6 +1106,7 @@
       <w:r>
         <w:rPr>
           <w:rFonts w:ascii="Arial" w:hAnsi="Arial" w:cs="Arial"/>
+          <w:color w:val="FF0000"/>
           <w:sz w:val="17"/>
           <w:szCs w:val="17"/>
         </w:rPr>
@@ -1191,6 +1115,7 @@
       <w:r>
         <w:rPr>
           <w:rFonts w:ascii="Arial" w:hAnsi="Arial" w:cs="Arial"/>
+          <w:color w:val="FF0000"/>
           <w:sz w:val="17"/>
           <w:szCs w:val="17"/>
         </w:rPr>
@@ -1199,6 +1124,7 @@
       <w:r>
         <w:rPr>
           <w:rFonts w:ascii="Arial" w:hAnsi="Arial" w:cs="Arial"/>
+          <w:color w:val="FF0000"/>
           <w:sz w:val="17"/>
           <w:szCs w:val="17"/>
         </w:rPr>
@@ -1207,6 +1133,7 @@
       <w:r>
         <w:rPr>
           <w:rFonts w:ascii="Arial" w:hAnsi="Arial" w:cs="Arial"/>
+          <w:color w:val="FF0000"/>
           <w:sz w:val="17"/>
           <w:szCs w:val="17"/>
         </w:rPr>
@@ -1215,6 +1142,7 @@
       <w:r>
         <w:rPr>
           <w:rFonts w:ascii="Arial" w:hAnsi="Arial" w:cs="Arial"/>
+          <w:color w:val="FF0000"/>
           <w:sz w:val="17"/>
           <w:szCs w:val="17"/>
         </w:rPr>
@@ -1223,6 +1151,7 @@
       <w:r>
         <w:rPr>
           <w:rFonts w:ascii="Arial" w:hAnsi="Arial" w:cs="Arial"/>
+          <w:color w:val="FF0000"/>
           <w:sz w:val="17"/>
           <w:szCs w:val="17"/>
         </w:rPr>
@@ -1231,6 +1160,7 @@
       <w:r>
         <w:rPr>
           <w:rFonts w:ascii="Arial" w:hAnsi="Arial" w:cs="Arial"/>
+          <w:color w:val="FF0000"/>
           <w:sz w:val="17"/>
           <w:szCs w:val="17"/>
         </w:rPr>
@@ -1239,6 +1169,7 @@
       <w:r>
         <w:rPr>
           <w:rFonts w:ascii="Arial" w:hAnsi="Arial" w:cs="Arial"/>
+          <w:color w:val="FF0000"/>
           <w:sz w:val="17"/>
           <w:szCs w:val="17"/>
         </w:rPr>
@@ -1247,6 +1178,7 @@
       <w:r>
         <w:rPr>
           <w:rFonts w:ascii="Arial" w:hAnsi="Arial" w:cs="Arial"/>
+          <w:color w:val="FF0000"/>
           <w:sz w:val="17"/>
           <w:szCs w:val="17"/>
         </w:rPr>
@@ -1255,6 +1187,7 @@
       <w:r>
         <w:rPr>
           <w:rFonts w:ascii="Arial" w:hAnsi="Arial" w:cs="Arial"/>
+          <w:color w:val="FF0000"/>
           <w:sz w:val="17"/>
           <w:szCs w:val="17"/>
         </w:rPr>
@@ -1263,6 +1196,7 @@
       <w:r>
         <w:rPr>
           <w:rFonts w:ascii="Arial" w:hAnsi="Arial" w:cs="Arial"/>
+          <w:color w:val="FF0000"/>
           <w:sz w:val="17"/>
           <w:szCs w:val="17"/>
         </w:rPr>
@@ -1271,6 +1205,7 @@
       <w:r>
         <w:rPr>
           <w:rFonts w:ascii="Arial" w:hAnsi="Arial" w:cs="Arial"/>
+          <w:color w:val="FF0000"/>
           <w:sz w:val="17"/>
           <w:szCs w:val="17"/>
         </w:rPr>
@@ -1279,6 +1214,7 @@
       <w:r>
         <w:rPr>
           <w:rFonts w:ascii="Arial" w:hAnsi="Arial" w:cs="Arial"/>
+          <w:color w:val="FF0000"/>
           <w:sz w:val="17"/>
           <w:szCs w:val="17"/>
         </w:rPr>
@@ -1287,6 +1223,7 @@
       <w:r>
         <w:rPr>
           <w:rFonts w:ascii="Arial" w:hAnsi="Arial" w:cs="Arial"/>
+          <w:color w:val="FF0000"/>
           <w:sz w:val="17"/>
           <w:szCs w:val="17"/>
         </w:rPr>
@@ -1295,6 +1232,7 @@
       <w:r>
         <w:rPr>
           <w:rFonts w:ascii="Arial" w:hAnsi="Arial" w:cs="Arial"/>
+          <w:color w:val="FF0000"/>
           <w:sz w:val="17"/>
           <w:szCs w:val="17"/>
         </w:rPr>
@@ -1303,6 +1241,7 @@
       <w:r>
         <w:rPr>
           <w:rFonts w:ascii="Arial" w:hAnsi="Arial" w:cs="Arial"/>
+          <w:color w:val="FF0000"/>
           <w:sz w:val="17"/>
           <w:szCs w:val="17"/>
         </w:rPr>
@@ -1311,6 +1250,7 @@
       <w:r>
         <w:rPr>
           <w:rFonts w:ascii="Arial" w:hAnsi="Arial" w:cs="Arial"/>
+          <w:color w:val="FF0000"/>
           <w:sz w:val="17"/>
           <w:szCs w:val="17"/>
         </w:rPr>
@@ -1319,6 +1259,7 @@
       <w:r>
         <w:rPr>
           <w:rFonts w:ascii="Arial" w:hAnsi="Arial" w:cs="Arial"/>
+          <w:color w:val="FF0000"/>
           <w:sz w:val="17"/>
           <w:szCs w:val="17"/>
         </w:rPr>
@@ -1335,13 +1276,15 @@
         <w:jc w:val="both"/>
         <w:rPr>
           <w:rFonts w:ascii="Arial" w:hAnsi="Arial" w:cs="Arial"/>
-          <w:sz w:val="17"/>
-          <w:szCs w:val="17"/>
-        </w:rPr>
-      </w:pPr>
-      <w:r>
-        <w:rPr>
-          <w:rFonts w:ascii="Arial" w:hAnsi="Arial" w:cs="Arial"/>
+          <w:color w:val="FF0000"/>
+          <w:sz w:val="17"/>
+          <w:szCs w:val="17"/>
+        </w:rPr>
+      </w:pPr>
+      <w:r>
+        <w:rPr>
+          <w:rFonts w:ascii="Arial" w:hAnsi="Arial" w:cs="Arial"/>
+          <w:color w:val="FF0000"/>
           <w:sz w:val="17"/>
           <w:szCs w:val="17"/>
         </w:rPr>
@@ -1350,6 +1293,7 @@
       <w:r>
         <w:rPr>
           <w:rFonts w:ascii="Arial" w:hAnsi="Arial" w:cs="Arial"/>
+          <w:color w:val="FF0000"/>
           <w:sz w:val="17"/>
           <w:szCs w:val="17"/>
         </w:rPr>
@@ -1366,13 +1310,15 @@
         <w:jc w:val="both"/>
         <w:rPr>
           <w:rFonts w:ascii="Arial" w:hAnsi="Arial" w:cs="Arial"/>
-          <w:sz w:val="17"/>
-          <w:szCs w:val="17"/>
-        </w:rPr>
-      </w:pPr>
-      <w:r>
-        <w:rPr>
-          <w:rFonts w:ascii="Arial" w:hAnsi="Arial" w:cs="Arial"/>
+          <w:color w:val="FF0000"/>
+          <w:sz w:val="17"/>
+          <w:szCs w:val="17"/>
+        </w:rPr>
+      </w:pPr>
+      <w:r>
+        <w:rPr>
+          <w:rFonts w:ascii="Arial" w:hAnsi="Arial" w:cs="Arial"/>
+          <w:color w:val="FF0000"/>
           <w:sz w:val="17"/>
           <w:szCs w:val="17"/>
         </w:rPr>
@@ -1381,6 +1327,7 @@
       <w:r>
         <w:rPr>
           <w:rFonts w:ascii="Arial" w:hAnsi="Arial" w:cs="Arial"/>
+          <w:color w:val="FF0000"/>
           <w:sz w:val="17"/>
           <w:szCs w:val="17"/>
         </w:rPr>
@@ -1389,6 +1336,7 @@
       <w:r>
         <w:rPr>
           <w:rFonts w:ascii="Arial" w:hAnsi="Arial" w:cs="Arial"/>
+          <w:color w:val="FF0000"/>
           <w:sz w:val="17"/>
           <w:szCs w:val="17"/>
         </w:rPr>
@@ -1405,13 +1353,15 @@
         <w:jc w:val="both"/>
         <w:rPr>
           <w:rFonts w:ascii="Arial" w:hAnsi="Arial" w:cs="Arial"/>
-          <w:sz w:val="17"/>
-          <w:szCs w:val="17"/>
-        </w:rPr>
-      </w:pPr>
-      <w:r>
-        <w:rPr>
-          <w:rFonts w:ascii="Arial" w:hAnsi="Arial" w:cs="Arial"/>
+          <w:color w:val="FF0000"/>
+          <w:sz w:val="17"/>
+          <w:szCs w:val="17"/>
+        </w:rPr>
+      </w:pPr>
+      <w:r>
+        <w:rPr>
+          <w:rFonts w:ascii="Arial" w:hAnsi="Arial" w:cs="Arial"/>
+          <w:color w:val="FF0000"/>
           <w:sz w:val="17"/>
           <w:szCs w:val="17"/>
         </w:rPr>
@@ -1420,6 +1370,7 @@
       <w:r>
         <w:rPr>
           <w:rFonts w:ascii="Arial" w:hAnsi="Arial" w:cs="Arial"/>
+          <w:color w:val="FF0000"/>
           <w:sz w:val="17"/>
           <w:szCs w:val="17"/>
         </w:rPr>
@@ -1428,6 +1379,7 @@
       <w:r>
         <w:rPr>
           <w:rFonts w:ascii="Arial" w:hAnsi="Arial" w:cs="Arial"/>
+          <w:color w:val="FF0000"/>
           <w:sz w:val="17"/>
           <w:szCs w:val="17"/>
         </w:rPr>
@@ -1436,6 +1388,7 @@
       <w:r>
         <w:rPr>
           <w:rFonts w:ascii="Arial" w:hAnsi="Arial" w:cs="Arial"/>
+          <w:color w:val="FF0000"/>
           <w:sz w:val="17"/>
           <w:szCs w:val="17"/>
         </w:rPr>
@@ -1444,6 +1397,7 @@
       <w:r>
         <w:rPr>
           <w:rFonts w:ascii="Arial" w:hAnsi="Arial" w:cs="Arial"/>
+          <w:color w:val="FF0000"/>
           <w:sz w:val="17"/>
           <w:szCs w:val="17"/>
         </w:rPr>
@@ -1452,6 +1406,7 @@
       <w:r>
         <w:rPr>
           <w:rFonts w:ascii="Arial" w:hAnsi="Arial" w:cs="Arial"/>
+          <w:color w:val="FF0000"/>
           <w:sz w:val="17"/>
           <w:szCs w:val="17"/>
         </w:rPr>
@@ -1468,13 +1423,15 @@
         <w:jc w:val="both"/>
         <w:rPr>
           <w:rFonts w:ascii="Arial" w:hAnsi="Arial" w:cs="Arial"/>
-          <w:sz w:val="17"/>
-          <w:szCs w:val="17"/>
-        </w:rPr>
-      </w:pPr>
-      <w:r>
-        <w:rPr>
-          <w:rFonts w:ascii="Arial" w:hAnsi="Arial" w:cs="Arial"/>
+          <w:color w:val="FF0000"/>
+          <w:sz w:val="17"/>
+          <w:szCs w:val="17"/>
+        </w:rPr>
+      </w:pPr>
+      <w:r>
+        <w:rPr>
+          <w:rFonts w:ascii="Arial" w:hAnsi="Arial" w:cs="Arial"/>
+          <w:color w:val="FF0000"/>
           <w:sz w:val="17"/>
           <w:szCs w:val="17"/>
         </w:rPr>
@@ -1483,6 +1440,7 @@
       <w:r>
         <w:rPr>
           <w:rFonts w:ascii="Arial" w:hAnsi="Arial" w:cs="Arial"/>
+          <w:color w:val="FF0000"/>
           <w:sz w:val="17"/>
           <w:szCs w:val="17"/>
         </w:rPr>
@@ -1491,6 +1449,7 @@
       <w:r>
         <w:rPr>
           <w:rFonts w:ascii="Arial" w:hAnsi="Arial" w:cs="Arial"/>
+          <w:color w:val="FF0000"/>
           <w:sz w:val="17"/>
           <w:szCs w:val="17"/>
         </w:rPr>
@@ -1499,6 +1458,7 @@
       <w:r>
         <w:rPr>
           <w:rFonts w:ascii="Arial" w:hAnsi="Arial" w:cs="Arial"/>
+          <w:color w:val="FF0000"/>
           <w:sz w:val="17"/>
           <w:szCs w:val="17"/>
         </w:rPr>
@@ -1507,6 +1467,7 @@
       <w:r>
         <w:rPr>
           <w:rFonts w:ascii="Arial" w:hAnsi="Arial" w:cs="Arial"/>
+          <w:color w:val="FF0000"/>
           <w:sz w:val="17"/>
           <w:szCs w:val="17"/>
         </w:rPr>
@@ -1523,13 +1484,15 @@
         <w:jc w:val="both"/>
         <w:rPr>
           <w:rFonts w:ascii="Arial" w:hAnsi="Arial" w:cs="Arial"/>
-          <w:sz w:val="17"/>
-          <w:szCs w:val="17"/>
-        </w:rPr>
-      </w:pPr>
-      <w:r>
-        <w:rPr>
-          <w:rFonts w:ascii="Arial" w:hAnsi="Arial" w:cs="Arial"/>
+          <w:color w:val="FF0000"/>
+          <w:sz w:val="17"/>
+          <w:szCs w:val="17"/>
+        </w:rPr>
+      </w:pPr>
+      <w:r>
+        <w:rPr>
+          <w:rFonts w:ascii="Arial" w:hAnsi="Arial" w:cs="Arial"/>
+          <w:color w:val="FF0000"/>
           <w:sz w:val="17"/>
           <w:szCs w:val="17"/>
         </w:rPr>
@@ -1538,6 +1501,7 @@
       <w:r>
         <w:rPr>
           <w:rFonts w:ascii="Arial" w:hAnsi="Arial" w:cs="Arial"/>
+          <w:color w:val="FF0000"/>
           <w:sz w:val="17"/>
           <w:szCs w:val="17"/>
         </w:rPr>
@@ -1546,6 +1510,7 @@
       <w:r>
         <w:rPr>
           <w:rFonts w:ascii="Arial" w:hAnsi="Arial" w:cs="Arial"/>
+          <w:color w:val="FF0000"/>
           <w:sz w:val="17"/>
           <w:szCs w:val="17"/>
         </w:rPr>
@@ -1554,6 +1519,7 @@
       <w:r>
         <w:rPr>
           <w:rFonts w:ascii="Arial" w:hAnsi="Arial" w:cs="Arial"/>
+          <w:color w:val="FF0000"/>
           <w:sz w:val="17"/>
           <w:szCs w:val="17"/>
         </w:rPr>
@@ -1570,13 +1536,15 @@
         <w:jc w:val="both"/>
         <w:rPr>
           <w:rFonts w:ascii="Arial" w:hAnsi="Arial" w:cs="Arial"/>
-          <w:sz w:val="17"/>
-          <w:szCs w:val="17"/>
-        </w:rPr>
-      </w:pPr>
-      <w:r>
-        <w:rPr>
-          <w:rFonts w:ascii="Arial" w:hAnsi="Arial" w:cs="Arial"/>
+          <w:color w:val="FF0000"/>
+          <w:sz w:val="17"/>
+          <w:szCs w:val="17"/>
+        </w:rPr>
+      </w:pPr>
+      <w:r>
+        <w:rPr>
+          <w:rFonts w:ascii="Arial" w:hAnsi="Arial" w:cs="Arial"/>
+          <w:color w:val="FF0000"/>
           <w:sz w:val="17"/>
           <w:szCs w:val="17"/>
         </w:rPr>
@@ -1585,6 +1553,7 @@
       <w:r>
         <w:rPr>
           <w:rFonts w:ascii="Arial" w:hAnsi="Arial" w:cs="Arial"/>
+          <w:color w:val="FF0000"/>
           <w:sz w:val="17"/>
           <w:szCs w:val="17"/>
         </w:rPr>
@@ -1593,6 +1562,7 @@
       <w:r>
         <w:rPr>
           <w:rFonts w:ascii="Arial" w:hAnsi="Arial" w:cs="Arial"/>
+          <w:color w:val="FF0000"/>
           <w:sz w:val="17"/>
           <w:szCs w:val="17"/>
         </w:rPr>
@@ -1601,6 +1571,7 @@
       <w:r>
         <w:rPr>
           <w:rFonts w:ascii="Arial" w:hAnsi="Arial" w:cs="Arial"/>
+          <w:color w:val="FF0000"/>
           <w:sz w:val="17"/>
           <w:szCs w:val="17"/>
         </w:rPr>
@@ -1617,13 +1588,15 @@
         <w:jc w:val="both"/>
         <w:rPr>
           <w:rFonts w:ascii="Arial" w:hAnsi="Arial" w:cs="Arial"/>
-          <w:sz w:val="17"/>
-          <w:szCs w:val="17"/>
-        </w:rPr>
-      </w:pPr>
-      <w:r>
-        <w:rPr>
-          <w:rFonts w:ascii="Arial" w:hAnsi="Arial" w:cs="Arial"/>
+          <w:color w:val="FF0000"/>
+          <w:sz w:val="17"/>
+          <w:szCs w:val="17"/>
+        </w:rPr>
+      </w:pPr>
+      <w:r>
+        <w:rPr>
+          <w:rFonts w:ascii="Arial" w:hAnsi="Arial" w:cs="Arial"/>
+          <w:color w:val="FF0000"/>
           <w:sz w:val="17"/>
           <w:szCs w:val="17"/>
         </w:rPr>
@@ -1632,6 +1605,7 @@
       <w:r>
         <w:rPr>
           <w:rFonts w:ascii="Arial" w:hAnsi="Arial" w:cs="Arial"/>
+          <w:color w:val="FF0000"/>
           <w:sz w:val="17"/>
           <w:szCs w:val="17"/>
         </w:rPr>
@@ -1640,6 +1614,7 @@
       <w:r>
         <w:rPr>
           <w:rFonts w:ascii="Arial" w:hAnsi="Arial" w:cs="Arial"/>
+          <w:color w:val="FF0000"/>
           <w:sz w:val="17"/>
           <w:szCs w:val="17"/>
         </w:rPr>
@@ -1648,6 +1623,7 @@
       <w:r>
         <w:rPr>
           <w:rFonts w:ascii="Arial" w:hAnsi="Arial" w:cs="Arial"/>
+          <w:color w:val="FF0000"/>
           <w:sz w:val="17"/>
           <w:szCs w:val="17"/>
         </w:rPr>
@@ -1656,6 +1632,7 @@
       <w:r>
         <w:rPr>
           <w:rFonts w:ascii="Arial" w:hAnsi="Arial" w:cs="Arial"/>
+          <w:color w:val="FF0000"/>
           <w:sz w:val="17"/>
           <w:szCs w:val="17"/>
         </w:rPr>
@@ -1664,6 +1641,7 @@
       <w:r>
         <w:rPr>
           <w:rFonts w:ascii="Arial" w:hAnsi="Arial" w:cs="Arial"/>
+          <w:color w:val="FF0000"/>
           <w:sz w:val="17"/>
           <w:szCs w:val="17"/>
         </w:rPr>
@@ -1680,13 +1658,15 @@
         <w:jc w:val="both"/>
         <w:rPr>
           <w:rFonts w:ascii="Arial" w:hAnsi="Arial" w:cs="Arial"/>
-          <w:sz w:val="17"/>
-          <w:szCs w:val="17"/>
-        </w:rPr>
-      </w:pPr>
-      <w:r>
-        <w:rPr>
-          <w:rFonts w:ascii="Arial" w:hAnsi="Arial" w:cs="Arial"/>
+          <w:color w:val="FF0000"/>
+          <w:sz w:val="17"/>
+          <w:szCs w:val="17"/>
+        </w:rPr>
+      </w:pPr>
+      <w:r>
+        <w:rPr>
+          <w:rFonts w:ascii="Arial" w:hAnsi="Arial" w:cs="Arial"/>
+          <w:color w:val="FF0000"/>
           <w:sz w:val="17"/>
           <w:szCs w:val="17"/>
         </w:rPr>
@@ -1695,6 +1675,7 @@
       <w:r>
         <w:rPr>
           <w:rFonts w:ascii="Arial" w:hAnsi="Arial" w:cs="Arial"/>
+          <w:color w:val="FF0000"/>
           <w:sz w:val="17"/>
           <w:szCs w:val="17"/>
         </w:rPr>
@@ -1703,6 +1684,7 @@
       <w:r>
         <w:rPr>
           <w:rFonts w:ascii="Arial" w:hAnsi="Arial" w:cs="Arial"/>
+          <w:color w:val="FF0000"/>
           <w:sz w:val="17"/>
           <w:szCs w:val="17"/>
         </w:rPr>
@@ -1711,66 +1693,11 @@
       <w:r>
         <w:rPr>
           <w:rFonts w:ascii="Arial" w:hAnsi="Arial" w:cs="Arial"/>
-          <w:sz w:val="17"/>
-          <w:szCs w:val="17"/>
-        </w:rPr>
-        <w:t>Caso o Contratante tenha pago a primeira parcela do c</w:t>
-      </w:r>
-      <w:r>
-        <w:rPr>
-          <w:rFonts w:ascii="Arial" w:hAnsi="Arial" w:cs="Arial"/>
-          <w:sz w:val="17"/>
-          <w:szCs w:val="17"/>
-        </w:rPr>
-        <w:t>ontrato</w:t>
-      </w:r>
-      <w:r>
-        <w:rPr>
-          <w:rFonts w:ascii="Arial" w:hAnsi="Arial" w:cs="Arial"/>
-          <w:sz w:val="17"/>
-          <w:szCs w:val="17"/>
-        </w:rPr>
-        <w:t xml:space="preserve"> e desista expressamente do c</w:t>
-      </w:r>
-      <w:r>
-        <w:rPr>
-          <w:rFonts w:ascii="Arial" w:hAnsi="Arial" w:cs="Arial"/>
-          <w:sz w:val="17"/>
-          <w:szCs w:val="17"/>
-        </w:rPr>
-        <w:t>urso</w:t>
-      </w:r>
-      <w:r>
-        <w:rPr>
-          <w:rFonts w:ascii="Arial" w:hAnsi="Arial" w:cs="Arial"/>
-          <w:sz w:val="17"/>
-          <w:szCs w:val="17"/>
-        </w:rPr>
-        <w:t xml:space="preserve"> antes do início das aulas o Contratado lhe devolverá o valor </w:t>
-      </w:r>
-      <w:r>
-        <w:rPr>
-          <w:rFonts w:ascii="Arial" w:hAnsi="Arial" w:cs="Arial"/>
-          <w:sz w:val="17"/>
-          <w:szCs w:val="17"/>
-        </w:rPr>
-        <w:t>de 50%</w:t>
-      </w:r>
-      <w:r>
-        <w:rPr>
-          <w:rFonts w:ascii="Arial" w:hAnsi="Arial" w:cs="Arial"/>
-          <w:sz w:val="17"/>
-          <w:szCs w:val="17"/>
-        </w:rPr>
-        <w:t xml:space="preserve"> desta parcela, porém caso o Contratante desista após o início das aulas </w:t>
-      </w:r>
-      <w:r>
-        <w:rPr>
-          <w:rFonts w:ascii="Arial" w:hAnsi="Arial" w:cs="Arial"/>
-          <w:sz w:val="17"/>
-          <w:szCs w:val="17"/>
-        </w:rPr>
-        <w:t>esta parcela não será devolvida.</w:t>
+          <w:color w:val="FF0000"/>
+          <w:sz w:val="17"/>
+          <w:szCs w:val="17"/>
+        </w:rPr>
+        <w:t>Caso o Contratante tenha pago a primeira parcela do contrato e desista expressamente do curso antes do início das aulas o Contratado lhe devolverá o valor de 50% desta parcela, porém caso o Contratante desista após o início das aulas esta parcela não será devolvida.</w:t>
       </w:r>
     </w:p>
     <w:p>
@@ -1783,13 +1710,15 @@
         <w:jc w:val="both"/>
         <w:rPr>
           <w:rFonts w:ascii="Arial" w:hAnsi="Arial" w:cs="Arial"/>
-          <w:sz w:val="17"/>
-          <w:szCs w:val="17"/>
-        </w:rPr>
-      </w:pPr>
-      <w:r>
-        <w:rPr>
-          <w:rFonts w:ascii="Arial" w:hAnsi="Arial" w:cs="Arial"/>
+          <w:color w:val="FF0000"/>
+          <w:sz w:val="17"/>
+          <w:szCs w:val="17"/>
+        </w:rPr>
+      </w:pPr>
+      <w:r>
+        <w:rPr>
+          <w:rFonts w:ascii="Arial" w:hAnsi="Arial" w:cs="Arial"/>
+          <w:color w:val="FF0000"/>
           <w:sz w:val="17"/>
           <w:szCs w:val="17"/>
         </w:rPr>
@@ -1798,6 +1727,7 @@
       <w:r>
         <w:rPr>
           <w:rFonts w:ascii="Arial" w:hAnsi="Arial" w:cs="Arial"/>
+          <w:color w:val="FF0000"/>
           <w:sz w:val="17"/>
           <w:szCs w:val="17"/>
         </w:rPr>
@@ -1806,6 +1736,7 @@
       <w:r>
         <w:rPr>
           <w:rFonts w:ascii="Arial" w:hAnsi="Arial" w:cs="Arial"/>
+          <w:color w:val="FF0000"/>
           <w:sz w:val="17"/>
           <w:szCs w:val="17"/>
         </w:rPr>
@@ -1814,10 +1745,20 @@
       <w:r>
         <w:rPr>
           <w:rFonts w:ascii="Arial" w:hAnsi="Arial" w:cs="Arial"/>
-          <w:sz w:val="17"/>
-          <w:szCs w:val="17"/>
-        </w:rPr>
-        <w:t>Ao final da vigência deste contrato a Unique se reserva ao direito de proceder aumentos em sua tabela de preços de acordo com orientação do Sindicato da Categoria ou variação de seus custos operacionais.</w:t>
+          <w:color w:val="FF0000"/>
+          <w:sz w:val="17"/>
+          <w:szCs w:val="17"/>
+        </w:rPr>
+        <w:t>Ao final da vigência deste contrato a Unique se reserva ao direito de proceder aumentos em sua tabela de preços de acordo com orientação do Sindicato da Categoria ou variação de seus custos ope</w:t>
+      </w:r>
+      <w:r>
+        <w:rPr>
+          <w:rFonts w:ascii="Arial" w:hAnsi="Arial" w:cs="Arial"/>
+          <w:color w:val="FF0000"/>
+          <w:sz w:val="17"/>
+          <w:szCs w:val="17"/>
+        </w:rPr>
+        <w:t>racionais.</w:t>
       </w:r>
     </w:p>
     <w:p>
@@ -1830,13 +1771,15 @@
         <w:jc w:val="both"/>
         <w:rPr>
           <w:rFonts w:ascii="Arial" w:hAnsi="Arial" w:cs="Arial"/>
-          <w:sz w:val="17"/>
-          <w:szCs w:val="17"/>
-        </w:rPr>
-      </w:pPr>
-      <w:r>
-        <w:rPr>
-          <w:rFonts w:ascii="Arial" w:hAnsi="Arial" w:cs="Arial"/>
+          <w:color w:val="FF0000"/>
+          <w:sz w:val="17"/>
+          <w:szCs w:val="17"/>
+        </w:rPr>
+      </w:pPr>
+      <w:r>
+        <w:rPr>
+          <w:rFonts w:ascii="Arial" w:hAnsi="Arial" w:cs="Arial"/>
+          <w:color w:val="FF0000"/>
           <w:sz w:val="17"/>
           <w:szCs w:val="17"/>
         </w:rPr>
@@ -1845,6 +1788,7 @@
       <w:r>
         <w:rPr>
           <w:rFonts w:ascii="Arial" w:hAnsi="Arial" w:cs="Arial"/>
+          <w:color w:val="FF0000"/>
           <w:sz w:val="17"/>
           <w:szCs w:val="17"/>
         </w:rPr>
@@ -1853,6 +1797,7 @@
       <w:r>
         <w:rPr>
           <w:rFonts w:ascii="Arial" w:hAnsi="Arial" w:cs="Arial"/>
+          <w:color w:val="FF0000"/>
           <w:sz w:val="17"/>
           <w:szCs w:val="17"/>
         </w:rPr>
@@ -1861,6 +1806,7 @@
       <w:r>
         <w:rPr>
           <w:rFonts w:ascii="Arial" w:hAnsi="Arial" w:cs="Arial"/>
+          <w:color w:val="FF0000"/>
           <w:sz w:val="17"/>
           <w:szCs w:val="17"/>
         </w:rPr>
@@ -1869,6 +1815,7 @@
       <w:r>
         <w:rPr>
           <w:rFonts w:ascii="Arial" w:hAnsi="Arial" w:cs="Arial"/>
+          <w:color w:val="FF0000"/>
           <w:sz w:val="17"/>
           <w:szCs w:val="17"/>
         </w:rPr>
@@ -1885,13 +1832,15 @@
         <w:jc w:val="both"/>
         <w:rPr>
           <w:rFonts w:ascii="Arial" w:hAnsi="Arial" w:cs="Arial"/>
-          <w:sz w:val="17"/>
-          <w:szCs w:val="17"/>
-        </w:rPr>
-      </w:pPr>
-      <w:r>
-        <w:rPr>
-          <w:rFonts w:ascii="Arial" w:hAnsi="Arial" w:cs="Arial"/>
+          <w:color w:val="FF0000"/>
+          <w:sz w:val="17"/>
+          <w:szCs w:val="17"/>
+        </w:rPr>
+      </w:pPr>
+      <w:r>
+        <w:rPr>
+          <w:rFonts w:ascii="Arial" w:hAnsi="Arial" w:cs="Arial"/>
+          <w:color w:val="FF0000"/>
           <w:sz w:val="17"/>
           <w:szCs w:val="17"/>
         </w:rPr>
@@ -1900,16 +1849,16 @@
       <w:r>
         <w:rPr>
           <w:rFonts w:ascii="Arial" w:hAnsi="Arial" w:cs="Arial"/>
+          <w:color w:val="FF0000"/>
           <w:sz w:val="17"/>
           <w:szCs w:val="17"/>
         </w:rPr>
         <w:t xml:space="preserve">. </w:t>
       </w:r>
-      <w:bookmarkStart w:id="0" w:name="_GoBack"/>
-      <w:bookmarkEnd w:id="0"/>
-      <w:r>
-        <w:rPr>
-          <w:rFonts w:ascii="Arial" w:hAnsi="Arial" w:cs="Arial"/>
+      <w:r>
+        <w:rPr>
+          <w:rFonts w:ascii="Arial" w:hAnsi="Arial" w:cs="Arial"/>
+          <w:color w:val="FF0000"/>
           <w:sz w:val="17"/>
           <w:szCs w:val="17"/>
         </w:rPr>
@@ -1927,6 +1876,7 @@
         <w:rPr>
           <w:rFonts w:ascii="Arial" w:hAnsi="Arial" w:cs="Arial"/>
           <w:b/>
+          <w:color w:val="FF0000"/>
           <w:sz w:val="17"/>
           <w:szCs w:val="17"/>
         </w:rPr>
@@ -1935,6 +1885,7 @@
         <w:rPr>
           <w:rFonts w:ascii="Arial" w:hAnsi="Arial" w:cs="Arial"/>
           <w:b/>
+          <w:color w:val="FF0000"/>
           <w:sz w:val="17"/>
           <w:szCs w:val="17"/>
         </w:rPr>
@@ -1951,57 +1902,19 @@
         <w:jc w:val="both"/>
         <w:rPr>
           <w:rFonts w:ascii="Arial" w:hAnsi="Arial" w:cs="Arial"/>
-          <w:sz w:val="17"/>
-          <w:szCs w:val="17"/>
-        </w:rPr>
-      </w:pPr>
-      <w:r>
-        <w:rPr>
-          <w:rFonts w:ascii="Arial" w:hAnsi="Arial" w:cs="Arial"/>
-          <w:sz w:val="17"/>
-          <w:szCs w:val="17"/>
-        </w:rPr>
-        <w:t>2.</w:t>
-      </w:r>
-      <w:r>
-        <w:rPr>
-          <w:rFonts w:ascii="Arial" w:hAnsi="Arial" w:cs="Arial"/>
-          <w:sz w:val="17"/>
-          <w:szCs w:val="17"/>
-        </w:rPr>
-        <w:t xml:space="preserve"> </w:t>
-      </w:r>
-      <w:r>
-        <w:rPr>
-          <w:rFonts w:ascii="Arial" w:hAnsi="Arial" w:cs="Arial"/>
-          <w:sz w:val="17"/>
-          <w:szCs w:val="17"/>
-        </w:rPr>
-        <w:t xml:space="preserve">O material didático poderá ser adquirido </w:t>
-      </w:r>
-      <w:r>
-        <w:rPr>
-          <w:rFonts w:ascii="Arial" w:hAnsi="Arial" w:cs="Arial"/>
-          <w:sz w:val="17"/>
-          <w:szCs w:val="17"/>
-        </w:rPr>
-        <w:t>n</w:t>
-      </w:r>
-      <w:r>
-        <w:rPr>
-          <w:rFonts w:ascii="Arial" w:hAnsi="Arial" w:cs="Arial"/>
-          <w:sz w:val="17"/>
-          <w:szCs w:val="17"/>
-        </w:rPr>
-        <w:t xml:space="preserve">a Unique </w:t>
-      </w:r>
-      <w:r>
-        <w:rPr>
-          <w:rFonts w:ascii="Arial" w:hAnsi="Arial" w:cs="Arial"/>
-          <w:sz w:val="17"/>
-          <w:szCs w:val="17"/>
-        </w:rPr>
-        <w:t xml:space="preserve">ou por meios próprios, através de sites ou livrarias. Não será permitido o uso de material previamente utilizado por outro aluno. </w:t>
+          <w:color w:val="FF0000"/>
+          <w:sz w:val="17"/>
+          <w:szCs w:val="17"/>
+        </w:rPr>
+      </w:pPr>
+      <w:r>
+        <w:rPr>
+          <w:rFonts w:ascii="Arial" w:hAnsi="Arial" w:cs="Arial"/>
+          <w:color w:val="FF0000"/>
+          <w:sz w:val="17"/>
+          <w:szCs w:val="17"/>
+        </w:rPr>
+        <w:t xml:space="preserve">2. O material didático poderá ser adquirido na Unique ou por meios próprios, através de sites ou livrarias. Não será permitido o uso de material previamente utilizado por outro aluno. </w:t>
       </w:r>
     </w:p>
     <w:p>
@@ -2014,78 +1927,34 @@
         <w:jc w:val="both"/>
         <w:rPr>
           <w:rFonts w:ascii="Arial" w:hAnsi="Arial" w:cs="Arial"/>
-          <w:sz w:val="17"/>
-          <w:szCs w:val="17"/>
-        </w:rPr>
-      </w:pPr>
-      <w:r>
-        <w:rPr>
-          <w:rFonts w:ascii="Arial" w:hAnsi="Arial" w:cs="Arial"/>
-          <w:sz w:val="17"/>
-          <w:szCs w:val="17"/>
-        </w:rPr>
-        <w:t>2.1.</w:t>
-      </w:r>
-      <w:r>
-        <w:rPr>
-          <w:rFonts w:ascii="Arial" w:hAnsi="Arial" w:cs="Arial"/>
-          <w:sz w:val="17"/>
-          <w:szCs w:val="17"/>
-        </w:rPr>
-        <w:t xml:space="preserve"> </w:t>
-      </w:r>
-      <w:r>
-        <w:rPr>
-          <w:rFonts w:ascii="Arial" w:hAnsi="Arial" w:cs="Arial"/>
-          <w:sz w:val="17"/>
-          <w:szCs w:val="17"/>
-        </w:rPr>
-        <w:t>Caso seja adquirido através da Unique o contratante pagará o valor de R$</w:t>
-      </w:r>
-      <w:r>
-        <w:rPr>
-          <w:rFonts w:ascii="Arial" w:hAnsi="Arial" w:cs="Arial"/>
-          <w:sz w:val="17"/>
-          <w:szCs w:val="17"/>
-        </w:rPr>
-        <w:t>______</w:t>
-      </w:r>
-      <w:r>
-        <w:rPr>
-          <w:rFonts w:ascii="Arial" w:hAnsi="Arial" w:cs="Arial"/>
-          <w:sz w:val="17"/>
-          <w:szCs w:val="17"/>
-        </w:rPr>
-        <w:t xml:space="preserve"> que poderá ser parcelado em </w:t>
-      </w:r>
-      <w:r>
-        <w:rPr>
-          <w:rFonts w:ascii="Arial" w:hAnsi="Arial" w:cs="Arial"/>
-          <w:sz w:val="17"/>
-          <w:szCs w:val="17"/>
-        </w:rPr>
-        <w:t>até 2x (entrada+ 30 dias) ou em até 4x (entrada + 3x)</w:t>
-      </w:r>
-      <w:r>
-        <w:rPr>
-          <w:rFonts w:ascii="Arial" w:hAnsi="Arial" w:cs="Arial"/>
-          <w:sz w:val="17"/>
-          <w:szCs w:val="17"/>
-        </w:rPr>
-        <w:t xml:space="preserve"> </w:t>
-      </w:r>
-      <w:r>
-        <w:rPr>
-          <w:rFonts w:ascii="Arial" w:hAnsi="Arial" w:cs="Arial"/>
-          <w:sz w:val="17"/>
-          <w:szCs w:val="17"/>
-        </w:rPr>
-        <w:t xml:space="preserve">no cartão ou cheque </w:t>
+          <w:color w:val="FF0000"/>
+          <w:sz w:val="17"/>
+          <w:szCs w:val="17"/>
+        </w:rPr>
+      </w:pPr>
+      <w:r>
+        <w:rPr>
+          <w:rFonts w:ascii="Arial" w:hAnsi="Arial" w:cs="Arial"/>
+          <w:color w:val="FF0000"/>
+          <w:sz w:val="17"/>
+          <w:szCs w:val="17"/>
+        </w:rPr>
+        <w:t>2.1. Caso seja adquirido através da Unique o contratante pagará o v</w:t>
+      </w:r>
+      <w:r>
+        <w:rPr>
+          <w:rFonts w:ascii="Arial" w:hAnsi="Arial" w:cs="Arial"/>
+          <w:color w:val="FF0000"/>
+          <w:sz w:val="17"/>
+          <w:szCs w:val="17"/>
+        </w:rPr>
+        <w:t xml:space="preserve">alor de R$______ que poderá ser parcelado em até 2x (entrada+ 30 dias) ou em até 4x (entrada + 3x) no cartão ou cheque </w:t>
       </w:r>
       <w:proofErr w:type="spellStart"/>
       <w:r>
         <w:rPr>
           <w:rFonts w:ascii="Arial" w:hAnsi="Arial" w:cs="Arial"/>
+          <w:color w:val="FF0000"/>
           <w:sz w:val="17"/>
           <w:szCs w:val="17"/>
         </w:rPr>
@@ -2095,6 +1964,7 @@
       <w:r>
         <w:rPr>
           <w:rFonts w:ascii="Arial" w:hAnsi="Arial" w:cs="Arial"/>
+          <w:color w:val="FF0000"/>
           <w:sz w:val="17"/>
           <w:szCs w:val="17"/>
         </w:rPr>
@@ -2111,13 +1981,15 @@
         <w:jc w:val="both"/>
         <w:rPr>
           <w:rFonts w:ascii="Arial" w:hAnsi="Arial" w:cs="Arial"/>
-          <w:sz w:val="17"/>
-          <w:szCs w:val="17"/>
-        </w:rPr>
-      </w:pPr>
-      <w:r>
-        <w:rPr>
-          <w:rFonts w:ascii="Arial" w:hAnsi="Arial" w:cs="Arial"/>
+          <w:color w:val="FF0000"/>
+          <w:sz w:val="17"/>
+          <w:szCs w:val="17"/>
+        </w:rPr>
+      </w:pPr>
+      <w:r>
+        <w:rPr>
+          <w:rFonts w:ascii="Arial" w:hAnsi="Arial" w:cs="Arial"/>
+          <w:color w:val="FF0000"/>
           <w:sz w:val="17"/>
           <w:szCs w:val="17"/>
         </w:rPr>
@@ -2134,25 +2006,19 @@
         <w:jc w:val="both"/>
         <w:rPr>
           <w:rFonts w:ascii="Arial" w:hAnsi="Arial" w:cs="Arial"/>
-          <w:sz w:val="17"/>
-          <w:szCs w:val="17"/>
-        </w:rPr>
-      </w:pPr>
-      <w:r>
-        <w:rPr>
-          <w:rFonts w:ascii="Arial" w:hAnsi="Arial" w:cs="Arial"/>
-          <w:sz w:val="17"/>
-          <w:szCs w:val="17"/>
-        </w:rPr>
-        <w:t>2.3.</w:t>
-      </w:r>
-      <w:r>
-        <w:rPr>
-          <w:rFonts w:ascii="Arial" w:hAnsi="Arial" w:cs="Arial"/>
-          <w:sz w:val="17"/>
-          <w:szCs w:val="17"/>
-        </w:rPr>
-        <w:t xml:space="preserve"> Caso o livro se encerre durante o contrato, o Contratante deverá adquirir o próximo material didático para darmos continuidade ao curso,</w:t>
+          <w:color w:val="FF0000"/>
+          <w:sz w:val="17"/>
+          <w:szCs w:val="17"/>
+        </w:rPr>
+      </w:pPr>
+      <w:r>
+        <w:rPr>
+          <w:rFonts w:ascii="Arial" w:hAnsi="Arial" w:cs="Arial"/>
+          <w:color w:val="FF0000"/>
+          <w:sz w:val="17"/>
+          <w:szCs w:val="17"/>
+        </w:rPr>
+        <w:t>2.3. Caso o livro se encerre durante o contrato, o Contratante deverá adquirir o próximo material didático para darmos continuidade ao curso,</w:t>
       </w:r>
     </w:p>
     <w:p>
@@ -2165,13 +2031,15 @@
         <w:jc w:val="both"/>
         <w:rPr>
           <w:rFonts w:ascii="Arial" w:hAnsi="Arial" w:cs="Arial"/>
-          <w:sz w:val="17"/>
-          <w:szCs w:val="17"/>
-        </w:rPr>
-      </w:pPr>
-      <w:r>
-        <w:rPr>
-          <w:rFonts w:ascii="Arial" w:hAnsi="Arial" w:cs="Arial"/>
+          <w:color w:val="FF0000"/>
+          <w:sz w:val="17"/>
+          <w:szCs w:val="17"/>
+        </w:rPr>
+      </w:pPr>
+      <w:r>
+        <w:rPr>
+          <w:rFonts w:ascii="Arial" w:hAnsi="Arial" w:cs="Arial"/>
+          <w:color w:val="FF0000"/>
           <w:sz w:val="17"/>
           <w:szCs w:val="17"/>
         </w:rPr>
@@ -2188,65 +2056,19 @@
         <w:jc w:val="both"/>
         <w:rPr>
           <w:rFonts w:ascii="Arial" w:hAnsi="Arial" w:cs="Arial"/>
-          <w:sz w:val="17"/>
-          <w:szCs w:val="17"/>
-        </w:rPr>
-      </w:pPr>
-      <w:r>
-        <w:rPr>
-          <w:rFonts w:ascii="Arial" w:hAnsi="Arial" w:cs="Arial"/>
-          <w:sz w:val="17"/>
-          <w:szCs w:val="17"/>
-        </w:rPr>
-        <w:t>2.</w:t>
-      </w:r>
-      <w:r>
-        <w:rPr>
-          <w:rFonts w:ascii="Arial" w:hAnsi="Arial" w:cs="Arial"/>
-          <w:sz w:val="17"/>
-          <w:szCs w:val="17"/>
-        </w:rPr>
-        <w:t>5</w:t>
-      </w:r>
-      <w:r>
-        <w:rPr>
-          <w:rFonts w:ascii="Arial" w:hAnsi="Arial" w:cs="Arial"/>
-          <w:sz w:val="17"/>
-          <w:szCs w:val="17"/>
-        </w:rPr>
-        <w:t>. O uso do material didático (conjunto de livros) é obrigatório. Não serão aceitos quaisquer tipos de reprodução de material didático</w:t>
-      </w:r>
-      <w:r>
-        <w:rPr>
-          <w:rFonts w:ascii="Arial" w:hAnsi="Arial" w:cs="Arial"/>
-          <w:sz w:val="17"/>
-          <w:szCs w:val="17"/>
-        </w:rPr>
-        <w:t xml:space="preserve"> como cópias,</w:t>
-      </w:r>
-      <w:r>
-        <w:rPr>
-          <w:rFonts w:ascii="Arial" w:hAnsi="Arial" w:cs="Arial"/>
-          <w:sz w:val="17"/>
-          <w:szCs w:val="17"/>
-        </w:rPr>
-        <w:t xml:space="preserve"> </w:t>
-      </w:r>
-      <w:r>
-        <w:rPr>
-          <w:rFonts w:ascii="Arial" w:hAnsi="Arial" w:cs="Arial"/>
-          <w:sz w:val="17"/>
-          <w:szCs w:val="17"/>
-        </w:rPr>
-        <w:t xml:space="preserve">seguindo </w:t>
-      </w:r>
-      <w:r>
-        <w:rPr>
-          <w:rFonts w:ascii="Arial" w:hAnsi="Arial" w:cs="Arial"/>
-          <w:sz w:val="17"/>
-          <w:szCs w:val="17"/>
-        </w:rPr>
-        <w:t>os termos da Lei de Direitos Autorais.</w:t>
+          <w:color w:val="FF0000"/>
+          <w:sz w:val="17"/>
+          <w:szCs w:val="17"/>
+        </w:rPr>
+      </w:pPr>
+      <w:r>
+        <w:rPr>
+          <w:rFonts w:ascii="Arial" w:hAnsi="Arial" w:cs="Arial"/>
+          <w:color w:val="FF0000"/>
+          <w:sz w:val="17"/>
+          <w:szCs w:val="17"/>
+        </w:rPr>
+        <w:t>2.5. O uso do material didático (conjunto de livros) é obrigatório. Não serão aceitos quaisquer tipos de reprodução de material didático como cópias, seguindo os termos da Lei de Direitos Autorais.</w:t>
       </w:r>
     </w:p>
     <w:p>
@@ -2259,6 +2081,7 @@
         <w:jc w:val="both"/>
         <w:rPr>
           <w:rFonts w:ascii="Arial" w:hAnsi="Arial" w:cs="Arial"/>
+          <w:color w:val="FF0000"/>
           <w:sz w:val="17"/>
           <w:szCs w:val="17"/>
         </w:rPr>
@@ -2267,6 +2090,7 @@
         <w:rPr>
           <w:rFonts w:ascii="Arial" w:hAnsi="Arial" w:cs="Arial"/>
           <w:noProof/>
+          <w:color w:val="FF0000"/>
           <w:sz w:val="17"/>
           <w:szCs w:val="17"/>
           <w:lang w:eastAsia="pt-BR"/>
@@ -2332,7 +2156,7 @@
               </wp:anchor>
             </w:drawing>
           </mc:Choice>
-          <mc:Fallback>
+          <mc:Fallback xmlns:w16se="http://schemas.microsoft.com/office/word/2015/wordml/symex" xmlns:w16cid="http://schemas.microsoft.com/office/word/2016/wordml/cid" xmlns:am3d="http://schemas.microsoft.com/office/drawing/2017/model3d" xmlns:aink="http://schemas.microsoft.com/office/drawing/2016/ink" xmlns:cx8="http://schemas.microsoft.com/office/drawing/2016/5/14/chartex" xmlns:cx7="http://schemas.microsoft.com/office/drawing/2016/5/13/chartex" xmlns:cx6="http://schemas.microsoft.com/office/drawing/2016/5/12/chartex" xmlns:cx5="http://schemas.microsoft.com/office/drawing/2016/5/11/chartex" xmlns:cx4="http://schemas.microsoft.com/office/drawing/2016/5/10/chartex" xmlns:cx3="http://schemas.microsoft.com/office/drawing/2016/5/9/chartex" xmlns:cx2="http://schemas.microsoft.com/office/drawing/2015/10/21/chartex" xmlns:cx1="http://schemas.microsoft.com/office/drawing/2015/9/8/chartex" xmlns:cx="http://schemas.microsoft.com/office/drawing/2014/chartex">
             <w:pict>
               <v:roundrect w14:anchorId="37DF88AF" id="Retângulo de cantos arredondados 1" o:spid="_x0000_s1026" style="position:absolute;margin-left:3.9pt;margin-top:1.55pt;width:11.25pt;height:8.25pt;z-index:-251649024;visibility:visible;mso-wrap-style:square;mso-width-percent:0;mso-height-percent:0;mso-wrap-distance-left:9pt;mso-wrap-distance-top:0;mso-wrap-distance-right:9pt;mso-wrap-distance-bottom:0;mso-position-horizontal:absolute;mso-position-horizontal-relative:text;mso-position-vertical:absolute;mso-position-vertical-relative:text;mso-width-percent:0;mso-height-percent:0;mso-width-relative:margin;mso-height-relative:margin;v-text-anchor:middle" arcsize="10923f" o:gfxdata="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" fillcolor="white [3201]" strokecolor="#70ad47 [3209]" strokeweight="1pt">
                 <v:stroke joinstyle="miter"/>
@@ -2344,26 +2168,11 @@
       <w:r>
         <w:rPr>
           <w:rFonts w:ascii="Arial" w:hAnsi="Arial" w:cs="Arial"/>
-          <w:sz w:val="17"/>
-          <w:szCs w:val="17"/>
-        </w:rPr>
-        <w:t xml:space="preserve">   </w:t>
-      </w:r>
-      <w:r>
-        <w:rPr>
-          <w:rFonts w:ascii="Arial" w:hAnsi="Arial" w:cs="Arial"/>
-          <w:sz w:val="17"/>
-          <w:szCs w:val="17"/>
-        </w:rPr>
-        <w:t xml:space="preserve">  </w:t>
-      </w:r>
-      <w:r>
-        <w:rPr>
-          <w:rFonts w:ascii="Arial" w:hAnsi="Arial" w:cs="Arial"/>
-          <w:sz w:val="17"/>
-          <w:szCs w:val="17"/>
-        </w:rPr>
-        <w:t xml:space="preserve">   O aluno fará aquisição do material didático através da Unique.</w:t>
+          <w:color w:val="FF0000"/>
+          <w:sz w:val="17"/>
+          <w:szCs w:val="17"/>
+        </w:rPr>
+        <w:t xml:space="preserve">        O aluno fará aquisição do material didático através da Unique.</w:t>
       </w:r>
     </w:p>
     <w:p>
@@ -2376,6 +2185,7 @@
         <w:jc w:val="both"/>
         <w:rPr>
           <w:rFonts w:ascii="Arial" w:hAnsi="Arial" w:cs="Arial"/>
+          <w:color w:val="FF0000"/>
           <w:sz w:val="17"/>
           <w:szCs w:val="17"/>
         </w:rPr>
@@ -2384,6 +2194,7 @@
         <w:rPr>
           <w:rFonts w:ascii="Arial" w:hAnsi="Arial" w:cs="Arial"/>
           <w:noProof/>
+          <w:color w:val="FF0000"/>
           <w:sz w:val="17"/>
           <w:szCs w:val="17"/>
           <w:lang w:eastAsia="pt-BR"/>
@@ -2449,7 +2260,7 @@
               </wp:anchor>
             </w:drawing>
           </mc:Choice>
-          <mc:Fallback>
+          <mc:Fallback xmlns:w16se="http://schemas.microsoft.com/office/word/2015/wordml/symex" xmlns:w16cid="http://schemas.microsoft.com/office/word/2016/wordml/cid" xmlns:am3d="http://schemas.microsoft.com/office/drawing/2017/model3d" xmlns:aink="http://schemas.microsoft.com/office/drawing/2016/ink" xmlns:cx8="http://schemas.microsoft.com/office/drawing/2016/5/14/chartex" xmlns:cx7="http://schemas.microsoft.com/office/drawing/2016/5/13/chartex" xmlns:cx6="http://schemas.microsoft.com/office/drawing/2016/5/12/chartex" xmlns:cx5="http://schemas.microsoft.com/office/drawing/2016/5/11/chartex" xmlns:cx4="http://schemas.microsoft.com/office/drawing/2016/5/10/chartex" xmlns:cx3="http://schemas.microsoft.com/office/drawing/2016/5/9/chartex" xmlns:cx2="http://schemas.microsoft.com/office/drawing/2015/10/21/chartex" xmlns:cx1="http://schemas.microsoft.com/office/drawing/2015/9/8/chartex" xmlns:cx="http://schemas.microsoft.com/office/drawing/2014/chartex">
             <w:pict>
               <v:roundrect w14:anchorId="26D39FAE" id="Retângulo de cantos arredondados 2" o:spid="_x0000_s1026" style="position:absolute;margin-left:3.9pt;margin-top:1.55pt;width:11.25pt;height:8.25pt;z-index:-251648000;visibility:visible;mso-wrap-style:square;mso-width-percent:0;mso-height-percent:0;mso-wrap-distance-left:9pt;mso-wrap-distance-top:0;mso-wrap-distance-right:9pt;mso-wrap-distance-bottom:0;mso-position-horizontal:absolute;mso-position-horizontal-relative:text;mso-position-vertical:absolute;mso-position-vertical-relative:text;mso-width-percent:0;mso-height-percent:0;mso-width-relative:margin;mso-height-relative:margin;v-text-anchor:middle" arcsize="10923f" o:gfxdata="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" fillcolor="white [3201]" strokecolor="#70ad47 [3209]" strokeweight="1pt">
                 <v:stroke joinstyle="miter"/>
@@ -2461,6 +2272,7 @@
       <w:r>
         <w:rPr>
           <w:rFonts w:ascii="Arial" w:hAnsi="Arial" w:cs="Arial"/>
+          <w:color w:val="FF0000"/>
           <w:sz w:val="17"/>
           <w:szCs w:val="17"/>
         </w:rPr>
@@ -2478,6 +2290,7 @@
         <w:rPr>
           <w:rFonts w:ascii="Arial" w:hAnsi="Arial" w:cs="Arial"/>
           <w:b/>
+          <w:color w:val="FF0000"/>
           <w:sz w:val="17"/>
           <w:szCs w:val="17"/>
         </w:rPr>
@@ -2486,6 +2299,7 @@
         <w:rPr>
           <w:rFonts w:ascii="Arial" w:hAnsi="Arial" w:cs="Arial"/>
           <w:b/>
+          <w:color w:val="FF0000"/>
           <w:sz w:val="17"/>
           <w:szCs w:val="17"/>
         </w:rPr>
@@ -2502,13 +2316,15 @@
         <w:jc w:val="both"/>
         <w:rPr>
           <w:rFonts w:ascii="Arial" w:hAnsi="Arial" w:cs="Arial"/>
-          <w:sz w:val="17"/>
-          <w:szCs w:val="17"/>
-        </w:rPr>
-      </w:pPr>
-      <w:r>
-        <w:rPr>
-          <w:rFonts w:ascii="Arial" w:hAnsi="Arial" w:cs="Arial"/>
+          <w:color w:val="FF0000"/>
+          <w:sz w:val="17"/>
+          <w:szCs w:val="17"/>
+        </w:rPr>
+      </w:pPr>
+      <w:r>
+        <w:rPr>
+          <w:rFonts w:ascii="Arial" w:hAnsi="Arial" w:cs="Arial"/>
+          <w:color w:val="FF0000"/>
           <w:sz w:val="17"/>
           <w:szCs w:val="17"/>
         </w:rPr>
@@ -2517,6 +2333,7 @@
       <w:r>
         <w:rPr>
           <w:rFonts w:ascii="Arial" w:hAnsi="Arial" w:cs="Arial"/>
+          <w:color w:val="FF0000"/>
           <w:sz w:val="17"/>
           <w:szCs w:val="17"/>
         </w:rPr>
@@ -2525,6 +2342,7 @@
       <w:r>
         <w:rPr>
           <w:rFonts w:ascii="Arial" w:hAnsi="Arial" w:cs="Arial"/>
+          <w:color w:val="FF0000"/>
           <w:sz w:val="17"/>
           <w:szCs w:val="17"/>
         </w:rPr>
@@ -2541,13 +2359,15 @@
         <w:jc w:val="both"/>
         <w:rPr>
           <w:rFonts w:ascii="Arial" w:hAnsi="Arial" w:cs="Arial"/>
-          <w:sz w:val="17"/>
-          <w:szCs w:val="17"/>
-        </w:rPr>
-      </w:pPr>
-      <w:r>
-        <w:rPr>
-          <w:rFonts w:ascii="Arial" w:hAnsi="Arial" w:cs="Arial"/>
+          <w:color w:val="FF0000"/>
+          <w:sz w:val="17"/>
+          <w:szCs w:val="17"/>
+        </w:rPr>
+      </w:pPr>
+      <w:r>
+        <w:rPr>
+          <w:rFonts w:ascii="Arial" w:hAnsi="Arial" w:cs="Arial"/>
+          <w:color w:val="FF0000"/>
           <w:sz w:val="17"/>
           <w:szCs w:val="17"/>
         </w:rPr>
@@ -2556,10 +2376,22 @@
       <w:r>
         <w:rPr>
           <w:rFonts w:ascii="Arial" w:hAnsi="Arial" w:cs="Arial"/>
-          <w:sz w:val="17"/>
-          <w:szCs w:val="17"/>
-        </w:rPr>
-        <w:t>será cobrado o mês que ele comunicar a escola, a partir do próximo mês será isento do pagamento do contrato.</w:t>
+          <w:color w:val="FF0000"/>
+          <w:sz w:val="17"/>
+          <w:szCs w:val="17"/>
+        </w:rPr>
+        <w:t>se</w:t>
+      </w:r>
+      <w:bookmarkStart w:id="0" w:name="_GoBack"/>
+      <w:bookmarkEnd w:id="0"/>
+      <w:r>
+        <w:rPr>
+          <w:rFonts w:ascii="Arial" w:hAnsi="Arial" w:cs="Arial"/>
+          <w:color w:val="FF0000"/>
+          <w:sz w:val="17"/>
+          <w:szCs w:val="17"/>
+        </w:rPr>
+        <w:t>rá cobrado o mês que ele comunicar a escola, a partir do próximo mês será isento do pagamento do contrato.</w:t>
       </w:r>
     </w:p>
     <w:p>
@@ -2572,13 +2404,15 @@
         <w:jc w:val="both"/>
         <w:rPr>
           <w:rFonts w:ascii="Arial" w:hAnsi="Arial" w:cs="Arial"/>
-          <w:sz w:val="17"/>
-          <w:szCs w:val="17"/>
-        </w:rPr>
-      </w:pPr>
-      <w:r>
-        <w:rPr>
-          <w:rFonts w:ascii="Arial" w:hAnsi="Arial" w:cs="Arial"/>
+          <w:color w:val="FF0000"/>
+          <w:sz w:val="17"/>
+          <w:szCs w:val="17"/>
+        </w:rPr>
+      </w:pPr>
+      <w:r>
+        <w:rPr>
+          <w:rFonts w:ascii="Arial" w:hAnsi="Arial" w:cs="Arial"/>
+          <w:color w:val="FF0000"/>
           <w:sz w:val="17"/>
           <w:szCs w:val="17"/>
         </w:rPr>
@@ -2596,6 +2430,7 @@
         <w:rPr>
           <w:rFonts w:ascii="Arial" w:hAnsi="Arial" w:cs="Arial"/>
           <w:b/>
+          <w:color w:val="FF0000"/>
           <w:sz w:val="17"/>
           <w:szCs w:val="17"/>
         </w:rPr>
@@ -2604,6 +2439,7 @@
         <w:rPr>
           <w:rFonts w:ascii="Arial" w:hAnsi="Arial" w:cs="Arial"/>
           <w:b/>
+          <w:color w:val="FF0000"/>
           <w:sz w:val="17"/>
           <w:szCs w:val="17"/>
         </w:rPr>
@@ -2620,6 +2456,7 @@
         <w:jc w:val="both"/>
         <w:rPr>
           <w:rFonts w:ascii="Arial" w:hAnsi="Arial" w:cs="Arial"/>
+          <w:color w:val="FF0000"/>
           <w:sz w:val="17"/>
           <w:szCs w:val="17"/>
         </w:rPr>
@@ -2628,6 +2465,7 @@
       <w:r>
         <w:rPr>
           <w:rFonts w:ascii="Arial" w:hAnsi="Arial" w:cs="Arial"/>
+          <w:color w:val="FF0000"/>
           <w:sz w:val="17"/>
           <w:szCs w:val="17"/>
         </w:rPr>
@@ -2644,13 +2482,15 @@
         <w:jc w:val="both"/>
         <w:rPr>
           <w:rFonts w:ascii="Arial" w:hAnsi="Arial" w:cs="Arial"/>
-          <w:sz w:val="17"/>
-          <w:szCs w:val="17"/>
-        </w:rPr>
-      </w:pPr>
-      <w:r>
-        <w:rPr>
-          <w:rFonts w:ascii="Arial" w:hAnsi="Arial" w:cs="Arial"/>
+          <w:color w:val="FF0000"/>
+          <w:sz w:val="17"/>
+          <w:szCs w:val="17"/>
+        </w:rPr>
+      </w:pPr>
+      <w:r>
+        <w:rPr>
+          <w:rFonts w:ascii="Arial" w:hAnsi="Arial" w:cs="Arial"/>
+          <w:color w:val="FF0000"/>
           <w:sz w:val="17"/>
           <w:szCs w:val="17"/>
         </w:rPr>
@@ -2667,13 +2507,15 @@
         <w:jc w:val="both"/>
         <w:rPr>
           <w:rFonts w:ascii="Arial" w:hAnsi="Arial" w:cs="Arial"/>
-          <w:sz w:val="17"/>
-          <w:szCs w:val="17"/>
-        </w:rPr>
-      </w:pPr>
-      <w:r>
-        <w:rPr>
-          <w:rFonts w:ascii="Arial" w:hAnsi="Arial" w:cs="Arial"/>
+          <w:color w:val="FF0000"/>
+          <w:sz w:val="17"/>
+          <w:szCs w:val="17"/>
+        </w:rPr>
+      </w:pPr>
+      <w:r>
+        <w:rPr>
+          <w:rFonts w:ascii="Arial" w:hAnsi="Arial" w:cs="Arial"/>
+          <w:color w:val="FF0000"/>
           <w:sz w:val="17"/>
           <w:szCs w:val="17"/>
         </w:rPr>
@@ -2682,6 +2524,7 @@
       <w:r>
         <w:rPr>
           <w:rFonts w:ascii="Arial" w:hAnsi="Arial" w:cs="Arial"/>
+          <w:color w:val="FF0000"/>
           <w:sz w:val="17"/>
           <w:szCs w:val="17"/>
         </w:rPr>
@@ -2690,6 +2533,7 @@
       <w:r>
         <w:rPr>
           <w:rFonts w:ascii="Arial" w:hAnsi="Arial" w:cs="Arial"/>
+          <w:color w:val="FF0000"/>
           <w:sz w:val="17"/>
           <w:szCs w:val="17"/>
         </w:rPr>
@@ -2698,6 +2542,7 @@
       <w:r>
         <w:rPr>
           <w:rFonts w:ascii="Arial" w:hAnsi="Arial" w:cs="Arial"/>
+          <w:color w:val="FF0000"/>
           <w:sz w:val="17"/>
           <w:szCs w:val="17"/>
         </w:rPr>
@@ -2714,13 +2559,15 @@
         <w:jc w:val="both"/>
         <w:rPr>
           <w:rFonts w:ascii="Arial" w:hAnsi="Arial" w:cs="Arial"/>
-          <w:sz w:val="17"/>
-          <w:szCs w:val="17"/>
-        </w:rPr>
-      </w:pPr>
-      <w:r>
-        <w:rPr>
-          <w:rFonts w:ascii="Arial" w:hAnsi="Arial" w:cs="Arial"/>
+          <w:color w:val="FF0000"/>
+          <w:sz w:val="17"/>
+          <w:szCs w:val="17"/>
+        </w:rPr>
+      </w:pPr>
+      <w:r>
+        <w:rPr>
+          <w:rFonts w:ascii="Arial" w:hAnsi="Arial" w:cs="Arial"/>
+          <w:color w:val="FF0000"/>
           <w:sz w:val="17"/>
           <w:szCs w:val="17"/>
         </w:rPr>
@@ -2729,6 +2576,7 @@
       <w:r>
         <w:rPr>
           <w:rFonts w:ascii="Arial" w:hAnsi="Arial" w:cs="Arial"/>
+          <w:color w:val="FF0000"/>
           <w:sz w:val="17"/>
           <w:szCs w:val="17"/>
         </w:rPr>
@@ -2737,6 +2585,7 @@
       <w:r>
         <w:rPr>
           <w:rFonts w:ascii="Arial" w:hAnsi="Arial" w:cs="Arial"/>
+          <w:color w:val="FF0000"/>
           <w:sz w:val="17"/>
           <w:szCs w:val="17"/>
         </w:rPr>
@@ -2753,13 +2602,15 @@
         <w:jc w:val="both"/>
         <w:rPr>
           <w:rFonts w:ascii="Arial" w:hAnsi="Arial" w:cs="Arial"/>
-          <w:sz w:val="17"/>
-          <w:szCs w:val="17"/>
-        </w:rPr>
-      </w:pPr>
-      <w:r>
-        <w:rPr>
-          <w:rFonts w:ascii="Arial" w:hAnsi="Arial" w:cs="Arial"/>
+          <w:color w:val="FF0000"/>
+          <w:sz w:val="17"/>
+          <w:szCs w:val="17"/>
+        </w:rPr>
+      </w:pPr>
+      <w:r>
+        <w:rPr>
+          <w:rFonts w:ascii="Arial" w:hAnsi="Arial" w:cs="Arial"/>
+          <w:color w:val="FF0000"/>
           <w:sz w:val="17"/>
           <w:szCs w:val="17"/>
         </w:rPr>
@@ -2768,6 +2619,7 @@
       <w:r>
         <w:rPr>
           <w:rFonts w:ascii="Arial" w:hAnsi="Arial" w:cs="Arial"/>
+          <w:color w:val="FF0000"/>
           <w:sz w:val="17"/>
           <w:szCs w:val="17"/>
         </w:rPr>
@@ -2776,6 +2628,7 @@
       <w:r>
         <w:rPr>
           <w:rFonts w:ascii="Arial" w:hAnsi="Arial" w:cs="Arial"/>
+          <w:color w:val="FF0000"/>
           <w:sz w:val="17"/>
           <w:szCs w:val="17"/>
         </w:rPr>
@@ -2784,6 +2637,7 @@
       <w:r>
         <w:rPr>
           <w:rFonts w:ascii="Arial" w:hAnsi="Arial" w:cs="Arial"/>
+          <w:color w:val="FF0000"/>
           <w:sz w:val="17"/>
           <w:szCs w:val="17"/>
         </w:rPr>
@@ -2792,6 +2646,7 @@
       <w:r>
         <w:rPr>
           <w:rFonts w:ascii="Arial" w:hAnsi="Arial" w:cs="Arial"/>
+          <w:color w:val="FF0000"/>
           <w:sz w:val="17"/>
           <w:szCs w:val="17"/>
         </w:rPr>
@@ -2810,6 +2665,7 @@
         <w:rPr>
           <w:rFonts w:ascii="Arial" w:hAnsi="Arial" w:cs="Arial"/>
           <w:b/>
+          <w:color w:val="FF0000"/>
           <w:sz w:val="17"/>
           <w:szCs w:val="17"/>
         </w:rPr>
@@ -2818,6 +2674,7 @@
         <w:rPr>
           <w:rFonts w:ascii="Arial" w:hAnsi="Arial" w:cs="Arial"/>
           <w:b/>
+          <w:color w:val="FF0000"/>
           <w:sz w:val="17"/>
           <w:szCs w:val="17"/>
         </w:rPr>
@@ -2827,6 +2684,7 @@
         <w:rPr>
           <w:rFonts w:ascii="Arial" w:hAnsi="Arial" w:cs="Arial"/>
           <w:b/>
+          <w:color w:val="FF0000"/>
           <w:sz w:val="17"/>
           <w:szCs w:val="17"/>
         </w:rPr>
@@ -2843,13 +2701,15 @@
         <w:jc w:val="both"/>
         <w:rPr>
           <w:rFonts w:ascii="Arial" w:hAnsi="Arial" w:cs="Arial"/>
-          <w:sz w:val="17"/>
-          <w:szCs w:val="17"/>
-        </w:rPr>
-      </w:pPr>
-      <w:r>
-        <w:rPr>
-          <w:rFonts w:ascii="Arial" w:hAnsi="Arial" w:cs="Arial"/>
+          <w:color w:val="FF0000"/>
+          <w:sz w:val="17"/>
+          <w:szCs w:val="17"/>
+        </w:rPr>
+      </w:pPr>
+      <w:r>
+        <w:rPr>
+          <w:rFonts w:ascii="Arial" w:hAnsi="Arial" w:cs="Arial"/>
+          <w:color w:val="FF0000"/>
           <w:sz w:val="17"/>
           <w:szCs w:val="17"/>
         </w:rPr>
@@ -2858,6 +2718,7 @@
       <w:r>
         <w:rPr>
           <w:rFonts w:ascii="Arial" w:hAnsi="Arial" w:cs="Arial"/>
+          <w:color w:val="FF0000"/>
           <w:sz w:val="17"/>
           <w:szCs w:val="17"/>
         </w:rPr>
@@ -2866,6 +2727,7 @@
       <w:r>
         <w:rPr>
           <w:rFonts w:ascii="Arial" w:hAnsi="Arial" w:cs="Arial"/>
+          <w:color w:val="FF0000"/>
           <w:sz w:val="17"/>
           <w:szCs w:val="17"/>
         </w:rPr>
@@ -2875,6 +2737,7 @@
       <w:r>
         <w:rPr>
           <w:rFonts w:ascii="Arial" w:hAnsi="Arial" w:cs="Arial"/>
+          <w:color w:val="FF0000"/>
           <w:sz w:val="17"/>
           <w:szCs w:val="17"/>
         </w:rPr>
@@ -2883,6 +2746,7 @@
       <w:r>
         <w:rPr>
           <w:rFonts w:ascii="Arial" w:hAnsi="Arial" w:cs="Arial"/>
+          <w:color w:val="FF0000"/>
           <w:sz w:val="17"/>
           <w:szCs w:val="17"/>
         </w:rPr>
@@ -2891,6 +2755,7 @@
       <w:r>
         <w:rPr>
           <w:rFonts w:ascii="Arial" w:hAnsi="Arial" w:cs="Arial"/>
+          <w:color w:val="FF0000"/>
           <w:sz w:val="17"/>
           <w:szCs w:val="17"/>
         </w:rPr>
@@ -2899,6 +2764,7 @@
       <w:r>
         <w:rPr>
           <w:rFonts w:ascii="Arial" w:hAnsi="Arial" w:cs="Arial"/>
+          <w:color w:val="FF0000"/>
           <w:sz w:val="17"/>
           <w:szCs w:val="17"/>
         </w:rPr>
@@ -2907,6 +2773,7 @@
       <w:r>
         <w:rPr>
           <w:rFonts w:ascii="Arial" w:hAnsi="Arial" w:cs="Arial"/>
+          <w:color w:val="FF0000"/>
           <w:sz w:val="17"/>
           <w:szCs w:val="17"/>
         </w:rPr>
@@ -2915,6 +2782,7 @@
       <w:r>
         <w:rPr>
           <w:rFonts w:ascii="Arial" w:hAnsi="Arial" w:cs="Arial"/>
+          <w:color w:val="FF0000"/>
           <w:sz w:val="17"/>
           <w:szCs w:val="17"/>
         </w:rPr>
@@ -2923,6 +2791,7 @@
       <w:r>
         <w:rPr>
           <w:rFonts w:ascii="Arial" w:hAnsi="Arial" w:cs="Arial"/>
+          <w:color w:val="FF0000"/>
           <w:sz w:val="17"/>
           <w:szCs w:val="17"/>
         </w:rPr>
@@ -2940,6 +2809,7 @@
         <w:rPr>
           <w:rFonts w:ascii="Arial" w:hAnsi="Arial" w:cs="Arial"/>
           <w:b/>
+          <w:color w:val="FF0000"/>
           <w:sz w:val="17"/>
           <w:szCs w:val="17"/>
         </w:rPr>
@@ -2948,6 +2818,7 @@
         <w:rPr>
           <w:rFonts w:ascii="Arial" w:hAnsi="Arial" w:cs="Arial"/>
           <w:b/>
+          <w:color w:val="FF0000"/>
           <w:sz w:val="17"/>
           <w:szCs w:val="17"/>
         </w:rPr>
@@ -2964,13 +2835,15 @@
         <w:jc w:val="both"/>
         <w:rPr>
           <w:rFonts w:ascii="Arial" w:hAnsi="Arial" w:cs="Arial"/>
-          <w:sz w:val="17"/>
-          <w:szCs w:val="17"/>
-        </w:rPr>
-      </w:pPr>
-      <w:r>
-        <w:rPr>
-          <w:rFonts w:ascii="Arial" w:hAnsi="Arial" w:cs="Arial"/>
+          <w:color w:val="FF0000"/>
+          <w:sz w:val="17"/>
+          <w:szCs w:val="17"/>
+        </w:rPr>
+      </w:pPr>
+      <w:r>
+        <w:rPr>
+          <w:rFonts w:ascii="Arial" w:hAnsi="Arial" w:cs="Arial"/>
+          <w:color w:val="FF0000"/>
           <w:sz w:val="17"/>
           <w:szCs w:val="17"/>
         </w:rPr>
@@ -2979,6 +2852,7 @@
       <w:r>
         <w:rPr>
           <w:rFonts w:ascii="Arial" w:hAnsi="Arial" w:cs="Arial"/>
+          <w:color w:val="FF0000"/>
           <w:sz w:val="17"/>
           <w:szCs w:val="17"/>
         </w:rPr>
@@ -2987,18 +2861,11 @@
       <w:r>
         <w:rPr>
           <w:rFonts w:ascii="Arial" w:hAnsi="Arial" w:cs="Arial"/>
-          <w:sz w:val="17"/>
-          <w:szCs w:val="17"/>
-        </w:rPr>
-        <w:t>Fica eleito o foro da comarca de Matão para dirimir qualquer ação fundada no presente contrato, renunciando</w:t>
-      </w:r>
-      <w:r>
-        <w:rPr>
-          <w:rFonts w:ascii="Arial" w:hAnsi="Arial" w:cs="Arial"/>
-          <w:sz w:val="17"/>
-          <w:szCs w:val="17"/>
-        </w:rPr>
-        <w:t xml:space="preserve"> as partes qualquer outro que tenham por mais privilegiado que venha a ser.   </w:t>
+          <w:color w:val="FF0000"/>
+          <w:sz w:val="17"/>
+          <w:szCs w:val="17"/>
+        </w:rPr>
+        <w:t xml:space="preserve">Fica eleito o foro da comarca de Matão para dirimir qualquer ação fundada no presente contrato, renunciando as partes qualquer outro que tenham por mais privilegiado que venha a ser.   </w:t>
       </w:r>
     </w:p>
     <w:p>
@@ -3011,13 +2878,15 @@
         <w:jc w:val="both"/>
         <w:rPr>
           <w:rFonts w:ascii="Arial" w:hAnsi="Arial" w:cs="Arial"/>
-          <w:sz w:val="17"/>
-          <w:szCs w:val="17"/>
-        </w:rPr>
-      </w:pPr>
-      <w:r>
-        <w:rPr>
-          <w:rFonts w:ascii="Arial" w:hAnsi="Arial" w:cs="Arial"/>
+          <w:color w:val="FF0000"/>
+          <w:sz w:val="17"/>
+          <w:szCs w:val="17"/>
+        </w:rPr>
+      </w:pPr>
+      <w:r>
+        <w:rPr>
+          <w:rFonts w:ascii="Arial" w:hAnsi="Arial" w:cs="Arial"/>
+          <w:color w:val="FF0000"/>
           <w:sz w:val="17"/>
           <w:szCs w:val="17"/>
         </w:rPr>
@@ -3026,6 +2895,7 @@
       <w:r>
         <w:rPr>
           <w:rFonts w:ascii="Arial" w:hAnsi="Arial" w:cs="Arial"/>
+          <w:color w:val="FF0000"/>
           <w:sz w:val="17"/>
           <w:szCs w:val="17"/>
         </w:rPr>
@@ -3466,6 +3336,7 @@
       <w:r>
         <w:rPr>
           <w:noProof/>
+          <w:lang w:eastAsia="pt-BR"/>
         </w:rPr>
         <w:drawing>
           <wp:anchor distT="0" distB="0" distL="114300" distR="114300" simplePos="0" relativeHeight="251665408" behindDoc="1" locked="0" layoutInCell="1" allowOverlap="1" wp14:anchorId="0763A029" wp14:editId="1403F12E">
@@ -3760,7 +3631,7 @@
 </file>
 
 <file path=word/numbering.xml><?xml version="1.0" encoding="utf-8"?>
-<w:numbering xmlns:wpc="http://schemas.microsoft.com/office/word/2010/wordprocessingCanvas" xmlns:cx="http://schemas.microsoft.com/office/drawing/2014/chartex" xmlns:cx1="http://schemas.microsoft.com/office/drawing/2015/9/8/chartex" xmlns:cx2="http://schemas.microsoft.com/office/drawing/2015/10/21/chartex" xmlns:cx3="http://schemas.microsoft.com/office/drawing/2016/5/9/chartex" xmlns:cx4="http://schemas.microsoft.com/office/drawing/2016/5/10/chartex" xmlns:cx5="http://schemas.microsoft.com/office/drawing/2016/5/11/chartex" xmlns:cx6="http://schemas.microsoft.com/office/drawing/2016/5/12/chartex" xmlns:cx7="http://schemas.microsoft.com/office/drawing/2016/5/13/chartex" xmlns:cx8="http://schemas.microsoft.com/office/drawing/2016/5/14/chartex" xmlns:mc="http://schemas.openxmlformats.org/markup-compatibility/2006" xmlns:aink="http://schemas.microsoft.com/office/drawing/2016/ink" xmlns:am3d="http://schemas.microsoft.com/office/drawing/2017/model3d" xmlns:o="urn:schemas-microsoft-com:office:office" xmlns:r="http://schemas.openxmlformats.org/officeDocument/2006/relationships" xmlns:m="http://schemas.openxmlformats.org/officeDocument/2006/math" xmlns:v="urn:schemas-microsoft-com:vml" xmlns:wp14="http://schemas.microsoft.com/office/word/2010/wordprocessingDrawing" xmlns:wp="http://schemas.openxmlformats.org/drawingml/2006/wordprocessingDrawing" xmlns:w10="urn:schemas-microsoft-com:office:word" xmlns:w="http://schemas.openxmlformats.org/wordprocessingml/2006/main" xmlns:w14="http://schemas.microsoft.com/office/word/2010/wordml" xmlns:w15="http://schemas.microsoft.com/office/word/2012/wordml" xmlns:w16cid="http://schemas.microsoft.com/office/word/2016/wordml/cid" xmlns:w16se="http://schemas.microsoft.com/office/word/2015/wordml/symex" xmlns:wpg="http://schemas.microsoft.com/office/word/2010/wordprocessingGroup" xmlns:wpi="http://schemas.microsoft.com/office/word/2010/wordprocessingInk" xmlns:wne="http://schemas.microsoft.com/office/word/2006/wordml" xmlns:wps="http://schemas.microsoft.com/office/word/2010/wordprocessingShape" mc:Ignorable="w14 w15 w16se w16cid wp14">
+<w:numbering xmlns:wpc="http://schemas.microsoft.com/office/word/2010/wordprocessingCanvas" xmlns:mc="http://schemas.openxmlformats.org/markup-compatibility/2006" xmlns:o="urn:schemas-microsoft-com:office:office" xmlns:r="http://schemas.openxmlformats.org/officeDocument/2006/relationships" xmlns:m="http://schemas.openxmlformats.org/officeDocument/2006/math" xmlns:v="urn:schemas-microsoft-com:vml" xmlns:wp14="http://schemas.microsoft.com/office/word/2010/wordprocessingDrawing" xmlns:wp="http://schemas.openxmlformats.org/drawingml/2006/wordprocessingDrawing" xmlns:w10="urn:schemas-microsoft-com:office:word" xmlns:w="http://schemas.openxmlformats.org/wordprocessingml/2006/main" xmlns:w14="http://schemas.microsoft.com/office/word/2010/wordml" xmlns:w15="http://schemas.microsoft.com/office/word/2012/wordml" xmlns:wpg="http://schemas.microsoft.com/office/word/2010/wordprocessingGroup" xmlns:wpi="http://schemas.microsoft.com/office/word/2010/wordprocessingInk" xmlns:wne="http://schemas.microsoft.com/office/word/2006/wordml" xmlns:wps="http://schemas.microsoft.com/office/word/2010/wordprocessingShape" mc:Ignorable="w14 w15 wp14">
   <w:abstractNum w:abstractNumId="0" w15:restartNumberingAfterBreak="0">
     <w:nsid w:val="5E843D48"/>
     <w:multiLevelType w:val="hybridMultilevel"/>
@@ -3857,7 +3728,7 @@
 </file>
 
 <file path=word/styles.xml><?xml version="1.0" encoding="utf-8"?>
-<w:styles xmlns:mc="http://schemas.openxmlformats.org/markup-compatibility/2006" xmlns:r="http://schemas.openxmlformats.org/officeDocument/2006/relationships" xmlns:w="http://schemas.openxmlformats.org/wordprocessingml/2006/main" xmlns:w14="http://schemas.microsoft.com/office/word/2010/wordml" xmlns:w15="http://schemas.microsoft.com/office/word/2012/wordml" xmlns:w16cid="http://schemas.microsoft.com/office/word/2016/wordml/cid" xmlns:w16se="http://schemas.microsoft.com/office/word/2015/wordml/symex" mc:Ignorable="w14 w15 w16se w16cid">
+<w:styles xmlns:mc="http://schemas.openxmlformats.org/markup-compatibility/2006" xmlns:r="http://schemas.openxmlformats.org/officeDocument/2006/relationships" xmlns:w="http://schemas.openxmlformats.org/wordprocessingml/2006/main" xmlns:w14="http://schemas.microsoft.com/office/word/2010/wordml" xmlns:w15="http://schemas.microsoft.com/office/word/2012/wordml" mc:Ignorable="w14 w15">
   <w:docDefaults>
     <w:rPrDefault>
       <w:rPr>
@@ -3873,7 +3744,7 @@
       </w:pPr>
     </w:pPrDefault>
   </w:docDefaults>
-  <w:latentStyles w:defLockedState="0" w:defUIPriority="99" w:defSemiHidden="0" w:defUnhideWhenUsed="0" w:defQFormat="0" w:count="375">
+  <w:latentStyles w:defLockedState="0" w:defUIPriority="99" w:defSemiHidden="0" w:defUnhideWhenUsed="0" w:defQFormat="0" w:count="371">
     <w:lsdException w:name="Normal" w:uiPriority="0" w:qFormat="1"/>
     <w:lsdException w:name="heading 1" w:uiPriority="9" w:qFormat="1"/>
     <w:lsdException w:name="heading 2" w:semiHidden="1" w:uiPriority="9" w:unhideWhenUsed="1" w:qFormat="1"/>
@@ -4245,10 +4116,6 @@
     <w:lsdException w:name="List Table 5 Dark Accent 6" w:uiPriority="50"/>
     <w:lsdException w:name="List Table 6 Colorful Accent 6" w:uiPriority="51"/>
     <w:lsdException w:name="List Table 7 Colorful Accent 6" w:uiPriority="52"/>
-    <w:lsdException w:name="Mention" w:semiHidden="1" w:unhideWhenUsed="1"/>
-    <w:lsdException w:name="Smart Hyperlink" w:semiHidden="1" w:unhideWhenUsed="1"/>
-    <w:lsdException w:name="Hashtag" w:semiHidden="1" w:unhideWhenUsed="1"/>
-    <w:lsdException w:name="Unresolved Mention" w:semiHidden="1" w:unhideWhenUsed="1"/>
   </w:latentStyles>
   <w:style w:type="paragraph" w:default="1" w:styleId="Normal">
     <w:name w:val="Normal"/>

</xml_diff>